<commit_message>
trainers up to rustboro gym and rte 116 before cut
</commit_message>
<xml_diff>
--- a/wild_encounters_log.docx
+++ b/wild_encounters_log.docx
@@ -7055,22 +7055,38 @@
                 <w:lang w:val="en-US"/>
               </w:rPr>
             </w:pPr>
-          </w:p>
-        </w:tc>
-        <w:tc>
-          <w:tcPr>
-            <w:tcW w:w="1291" w:type="dxa"/>
-            <w:shd w:val="clear" w:color="auto" w:fill="auto"/>
-          </w:tcPr>
-          <w:p>
-            <w:pPr>
-              <w:spacing w:after="0" w:line="240" w:lineRule="auto"/>
-              <w:rPr>
-                <w:sz w:val="16"/>
-                <w:szCs w:val="16"/>
-                <w:lang w:val="en-US"/>
-              </w:rPr>
-            </w:pPr>
+            <w:r>
+              <w:rPr>
+                <w:sz w:val="16"/>
+                <w:szCs w:val="16"/>
+                <w:lang w:val="en-US"/>
+              </w:rPr>
+              <w:t>POOCHYENA</w:t>
+            </w:r>
+          </w:p>
+        </w:tc>
+        <w:tc>
+          <w:tcPr>
+            <w:tcW w:w="1291" w:type="dxa"/>
+            <w:shd w:val="clear" w:color="auto" w:fill="auto"/>
+          </w:tcPr>
+          <w:p>
+            <w:pPr>
+              <w:spacing w:after="0" w:line="240" w:lineRule="auto"/>
+              <w:rPr>
+                <w:sz w:val="16"/>
+                <w:szCs w:val="16"/>
+                <w:lang w:val="en-US"/>
+              </w:rPr>
+            </w:pPr>
+            <w:r>
+              <w:rPr>
+                <w:sz w:val="16"/>
+                <w:szCs w:val="16"/>
+                <w:lang w:val="en-US"/>
+              </w:rPr>
+              <w:t>2/2</w:t>
+            </w:r>
           </w:p>
         </w:tc>
         <w:tc>
@@ -7105,30 +7121,44 @@
           <w:p>
             <w:pPr>
               <w:spacing w:after="0" w:line="240" w:lineRule="auto"/>
-              <w:jc w:val="center"/>
-              <w:rPr>
-                <w:sz w:val="16"/>
-                <w:szCs w:val="16"/>
-                <w:lang w:val="en-US"/>
-              </w:rPr>
-            </w:pPr>
-          </w:p>
-        </w:tc>
-        <w:tc>
-          <w:tcPr>
-            <w:tcW w:w="1291" w:type="dxa"/>
-            <w:shd w:val="clear" w:color="auto" w:fill="auto"/>
-          </w:tcPr>
-          <w:p>
-            <w:pPr>
-              <w:spacing w:after="0" w:line="240" w:lineRule="auto"/>
-              <w:jc w:val="center"/>
-              <w:rPr>
-                <w:sz w:val="16"/>
-                <w:szCs w:val="16"/>
-                <w:lang w:val="en-US"/>
-              </w:rPr>
-            </w:pPr>
+              <w:rPr>
+                <w:sz w:val="16"/>
+                <w:szCs w:val="16"/>
+                <w:lang w:val="en-US"/>
+              </w:rPr>
+            </w:pPr>
+            <w:r>
+              <w:rPr>
+                <w:sz w:val="16"/>
+                <w:szCs w:val="16"/>
+                <w:lang w:val="en-US"/>
+              </w:rPr>
+              <w:t>POOCHYENA</w:t>
+            </w:r>
+          </w:p>
+        </w:tc>
+        <w:tc>
+          <w:tcPr>
+            <w:tcW w:w="1291" w:type="dxa"/>
+            <w:shd w:val="clear" w:color="auto" w:fill="auto"/>
+          </w:tcPr>
+          <w:p>
+            <w:pPr>
+              <w:spacing w:after="0" w:line="240" w:lineRule="auto"/>
+              <w:rPr>
+                <w:sz w:val="16"/>
+                <w:szCs w:val="16"/>
+                <w:lang w:val="en-US"/>
+              </w:rPr>
+            </w:pPr>
+            <w:r>
+              <w:rPr>
+                <w:sz w:val="16"/>
+                <w:szCs w:val="16"/>
+                <w:lang w:val="en-US"/>
+              </w:rPr>
+              <w:t>2/2</w:t>
+            </w:r>
           </w:p>
         </w:tc>
         <w:tc>
@@ -7163,22 +7193,38 @@
                 <w:lang w:val="en-US"/>
               </w:rPr>
             </w:pPr>
-          </w:p>
-        </w:tc>
-        <w:tc>
-          <w:tcPr>
-            <w:tcW w:w="1291" w:type="dxa"/>
-            <w:shd w:val="clear" w:color="auto" w:fill="auto"/>
-          </w:tcPr>
-          <w:p>
-            <w:pPr>
-              <w:spacing w:after="0" w:line="240" w:lineRule="auto"/>
-              <w:rPr>
-                <w:sz w:val="16"/>
-                <w:szCs w:val="16"/>
-                <w:lang w:val="en-US"/>
-              </w:rPr>
-            </w:pPr>
+            <w:r>
+              <w:rPr>
+                <w:sz w:val="16"/>
+                <w:szCs w:val="16"/>
+                <w:lang w:val="en-US"/>
+              </w:rPr>
+              <w:t>POOCHYENA</w:t>
+            </w:r>
+          </w:p>
+        </w:tc>
+        <w:tc>
+          <w:tcPr>
+            <w:tcW w:w="1291" w:type="dxa"/>
+            <w:shd w:val="clear" w:color="auto" w:fill="auto"/>
+          </w:tcPr>
+          <w:p>
+            <w:pPr>
+              <w:spacing w:after="0" w:line="240" w:lineRule="auto"/>
+              <w:rPr>
+                <w:sz w:val="16"/>
+                <w:szCs w:val="16"/>
+                <w:lang w:val="en-US"/>
+              </w:rPr>
+            </w:pPr>
+            <w:r>
+              <w:rPr>
+                <w:sz w:val="16"/>
+                <w:szCs w:val="16"/>
+                <w:lang w:val="en-US"/>
+              </w:rPr>
+              <w:t>3/3</w:t>
+            </w:r>
           </w:p>
         </w:tc>
         <w:tc>
@@ -7213,30 +7259,44 @@
           <w:p>
             <w:pPr>
               <w:spacing w:after="0" w:line="240" w:lineRule="auto"/>
-              <w:jc w:val="center"/>
-              <w:rPr>
-                <w:sz w:val="16"/>
-                <w:szCs w:val="16"/>
-                <w:lang w:val="en-US"/>
-              </w:rPr>
-            </w:pPr>
-          </w:p>
-        </w:tc>
-        <w:tc>
-          <w:tcPr>
-            <w:tcW w:w="1291" w:type="dxa"/>
-            <w:shd w:val="clear" w:color="auto" w:fill="auto"/>
-          </w:tcPr>
-          <w:p>
-            <w:pPr>
-              <w:spacing w:after="0" w:line="240" w:lineRule="auto"/>
-              <w:jc w:val="center"/>
-              <w:rPr>
-                <w:sz w:val="16"/>
-                <w:szCs w:val="16"/>
-                <w:lang w:val="en-US"/>
-              </w:rPr>
-            </w:pPr>
+              <w:rPr>
+                <w:sz w:val="16"/>
+                <w:szCs w:val="16"/>
+                <w:lang w:val="en-US"/>
+              </w:rPr>
+            </w:pPr>
+            <w:r>
+              <w:rPr>
+                <w:sz w:val="16"/>
+                <w:szCs w:val="16"/>
+                <w:lang w:val="en-US"/>
+              </w:rPr>
+              <w:t>POLIWAG</w:t>
+            </w:r>
+          </w:p>
+        </w:tc>
+        <w:tc>
+          <w:tcPr>
+            <w:tcW w:w="1291" w:type="dxa"/>
+            <w:shd w:val="clear" w:color="auto" w:fill="auto"/>
+          </w:tcPr>
+          <w:p>
+            <w:pPr>
+              <w:spacing w:after="0" w:line="240" w:lineRule="auto"/>
+              <w:rPr>
+                <w:sz w:val="16"/>
+                <w:szCs w:val="16"/>
+                <w:lang w:val="en-US"/>
+              </w:rPr>
+            </w:pPr>
+            <w:r>
+              <w:rPr>
+                <w:sz w:val="16"/>
+                <w:szCs w:val="16"/>
+                <w:lang w:val="en-US"/>
+              </w:rPr>
+              <w:t>3/3</w:t>
+            </w:r>
           </w:p>
         </w:tc>
         <w:tc>
@@ -7271,22 +7331,38 @@
                 <w:lang w:val="en-US"/>
               </w:rPr>
             </w:pPr>
-          </w:p>
-        </w:tc>
-        <w:tc>
-          <w:tcPr>
-            <w:tcW w:w="1291" w:type="dxa"/>
-            <w:shd w:val="clear" w:color="auto" w:fill="auto"/>
-          </w:tcPr>
-          <w:p>
-            <w:pPr>
-              <w:spacing w:after="0" w:line="240" w:lineRule="auto"/>
-              <w:rPr>
-                <w:sz w:val="16"/>
-                <w:szCs w:val="16"/>
-                <w:lang w:val="en-US"/>
-              </w:rPr>
-            </w:pPr>
+            <w:r>
+              <w:rPr>
+                <w:sz w:val="16"/>
+                <w:szCs w:val="16"/>
+                <w:lang w:val="en-US"/>
+              </w:rPr>
+              <w:t>POOCHYENA</w:t>
+            </w:r>
+          </w:p>
+        </w:tc>
+        <w:tc>
+          <w:tcPr>
+            <w:tcW w:w="1291" w:type="dxa"/>
+            <w:shd w:val="clear" w:color="auto" w:fill="auto"/>
+          </w:tcPr>
+          <w:p>
+            <w:pPr>
+              <w:spacing w:after="0" w:line="240" w:lineRule="auto"/>
+              <w:rPr>
+                <w:sz w:val="16"/>
+                <w:szCs w:val="16"/>
+                <w:lang w:val="en-US"/>
+              </w:rPr>
+            </w:pPr>
+            <w:r>
+              <w:rPr>
+                <w:sz w:val="16"/>
+                <w:szCs w:val="16"/>
+                <w:lang w:val="en-US"/>
+              </w:rPr>
+              <w:t>3/3</w:t>
+            </w:r>
           </w:p>
         </w:tc>
         <w:tc>
@@ -7327,23 +7403,38 @@
                 <w:lang w:val="en-US"/>
               </w:rPr>
             </w:pPr>
-          </w:p>
-        </w:tc>
-        <w:tc>
-          <w:tcPr>
-            <w:tcW w:w="1291" w:type="dxa"/>
-            <w:shd w:val="clear" w:color="auto" w:fill="auto"/>
-          </w:tcPr>
-          <w:p>
-            <w:pPr>
-              <w:spacing w:after="0" w:line="240" w:lineRule="auto"/>
-              <w:jc w:val="center"/>
-              <w:rPr>
-                <w:sz w:val="16"/>
-                <w:szCs w:val="16"/>
-                <w:lang w:val="en-US"/>
-              </w:rPr>
-            </w:pPr>
+            <w:r>
+              <w:rPr>
+                <w:sz w:val="16"/>
+                <w:szCs w:val="16"/>
+                <w:lang w:val="en-US"/>
+              </w:rPr>
+              <w:t>ZIGZAGOON</w:t>
+            </w:r>
+          </w:p>
+        </w:tc>
+        <w:tc>
+          <w:tcPr>
+            <w:tcW w:w="1291" w:type="dxa"/>
+            <w:shd w:val="clear" w:color="auto" w:fill="auto"/>
+          </w:tcPr>
+          <w:p>
+            <w:pPr>
+              <w:spacing w:after="0" w:line="240" w:lineRule="auto"/>
+              <w:rPr>
+                <w:sz w:val="16"/>
+                <w:szCs w:val="16"/>
+                <w:lang w:val="en-US"/>
+              </w:rPr>
+            </w:pPr>
+            <w:r>
+              <w:rPr>
+                <w:sz w:val="16"/>
+                <w:szCs w:val="16"/>
+                <w:lang w:val="en-US"/>
+              </w:rPr>
+              <w:t>3/3</w:t>
+            </w:r>
           </w:p>
         </w:tc>
         <w:tc>
@@ -7378,22 +7469,38 @@
                 <w:lang w:val="en-US"/>
               </w:rPr>
             </w:pPr>
-          </w:p>
-        </w:tc>
-        <w:tc>
-          <w:tcPr>
-            <w:tcW w:w="1291" w:type="dxa"/>
-            <w:shd w:val="clear" w:color="auto" w:fill="auto"/>
-          </w:tcPr>
-          <w:p>
-            <w:pPr>
-              <w:spacing w:after="0" w:line="240" w:lineRule="auto"/>
-              <w:rPr>
-                <w:sz w:val="16"/>
-                <w:szCs w:val="16"/>
-                <w:lang w:val="en-US"/>
-              </w:rPr>
-            </w:pPr>
+            <w:r>
+              <w:rPr>
+                <w:sz w:val="16"/>
+                <w:szCs w:val="16"/>
+                <w:lang w:val="en-US"/>
+              </w:rPr>
+              <w:t>POOCHYENA</w:t>
+            </w:r>
+          </w:p>
+        </w:tc>
+        <w:tc>
+          <w:tcPr>
+            <w:tcW w:w="1291" w:type="dxa"/>
+            <w:shd w:val="clear" w:color="auto" w:fill="auto"/>
+          </w:tcPr>
+          <w:p>
+            <w:pPr>
+              <w:spacing w:after="0" w:line="240" w:lineRule="auto"/>
+              <w:rPr>
+                <w:sz w:val="16"/>
+                <w:szCs w:val="16"/>
+                <w:lang w:val="en-US"/>
+              </w:rPr>
+            </w:pPr>
+            <w:r>
+              <w:rPr>
+                <w:sz w:val="16"/>
+                <w:szCs w:val="16"/>
+                <w:lang w:val="en-US"/>
+              </w:rPr>
+              <w:t>4/4</w:t>
+            </w:r>
           </w:p>
         </w:tc>
         <w:tc>
@@ -7434,23 +7541,38 @@
                 <w:lang w:val="en-US"/>
               </w:rPr>
             </w:pPr>
-          </w:p>
-        </w:tc>
-        <w:tc>
-          <w:tcPr>
-            <w:tcW w:w="1291" w:type="dxa"/>
-            <w:shd w:val="clear" w:color="auto" w:fill="auto"/>
-          </w:tcPr>
-          <w:p>
-            <w:pPr>
-              <w:spacing w:after="0" w:line="240" w:lineRule="auto"/>
-              <w:jc w:val="center"/>
-              <w:rPr>
-                <w:sz w:val="16"/>
-                <w:szCs w:val="16"/>
-                <w:lang w:val="en-US"/>
-              </w:rPr>
-            </w:pPr>
+            <w:r>
+              <w:rPr>
+                <w:sz w:val="16"/>
+                <w:szCs w:val="16"/>
+                <w:lang w:val="en-US"/>
+              </w:rPr>
+              <w:t>EEVEE</w:t>
+            </w:r>
+          </w:p>
+        </w:tc>
+        <w:tc>
+          <w:tcPr>
+            <w:tcW w:w="1291" w:type="dxa"/>
+            <w:shd w:val="clear" w:color="auto" w:fill="auto"/>
+          </w:tcPr>
+          <w:p>
+            <w:pPr>
+              <w:spacing w:after="0" w:line="240" w:lineRule="auto"/>
+              <w:rPr>
+                <w:sz w:val="16"/>
+                <w:szCs w:val="16"/>
+                <w:lang w:val="en-US"/>
+              </w:rPr>
+            </w:pPr>
+            <w:r>
+              <w:rPr>
+                <w:sz w:val="16"/>
+                <w:szCs w:val="16"/>
+                <w:lang w:val="en-US"/>
+              </w:rPr>
+              <w:t>4/4</w:t>
+            </w:r>
           </w:p>
         </w:tc>
         <w:tc>
@@ -7485,22 +7607,38 @@
                 <w:lang w:val="en-US"/>
               </w:rPr>
             </w:pPr>
-          </w:p>
-        </w:tc>
-        <w:tc>
-          <w:tcPr>
-            <w:tcW w:w="1291" w:type="dxa"/>
-            <w:shd w:val="clear" w:color="auto" w:fill="auto"/>
-          </w:tcPr>
-          <w:p>
-            <w:pPr>
-              <w:spacing w:after="0" w:line="240" w:lineRule="auto"/>
-              <w:rPr>
-                <w:sz w:val="16"/>
-                <w:szCs w:val="16"/>
-                <w:lang w:val="en-US"/>
-              </w:rPr>
-            </w:pPr>
+            <w:r>
+              <w:rPr>
+                <w:sz w:val="16"/>
+                <w:szCs w:val="16"/>
+                <w:lang w:val="en-US"/>
+              </w:rPr>
+              <w:t>WINGULL</w:t>
+            </w:r>
+          </w:p>
+        </w:tc>
+        <w:tc>
+          <w:tcPr>
+            <w:tcW w:w="1291" w:type="dxa"/>
+            <w:shd w:val="clear" w:color="auto" w:fill="auto"/>
+          </w:tcPr>
+          <w:p>
+            <w:pPr>
+              <w:spacing w:after="0" w:line="240" w:lineRule="auto"/>
+              <w:rPr>
+                <w:sz w:val="16"/>
+                <w:szCs w:val="16"/>
+                <w:lang w:val="en-US"/>
+              </w:rPr>
+            </w:pPr>
+            <w:r>
+              <w:rPr>
+                <w:sz w:val="16"/>
+                <w:szCs w:val="16"/>
+                <w:lang w:val="en-US"/>
+              </w:rPr>
+              <w:t>2/2</w:t>
+            </w:r>
           </w:p>
         </w:tc>
         <w:tc>
@@ -7541,23 +7679,38 @@
                 <w:lang w:val="en-US"/>
               </w:rPr>
             </w:pPr>
-          </w:p>
-        </w:tc>
-        <w:tc>
-          <w:tcPr>
-            <w:tcW w:w="1291" w:type="dxa"/>
-            <w:shd w:val="clear" w:color="auto" w:fill="auto"/>
-          </w:tcPr>
-          <w:p>
-            <w:pPr>
-              <w:spacing w:after="0" w:line="240" w:lineRule="auto"/>
-              <w:jc w:val="center"/>
-              <w:rPr>
-                <w:sz w:val="16"/>
-                <w:szCs w:val="16"/>
-                <w:lang w:val="en-US"/>
-              </w:rPr>
-            </w:pPr>
+            <w:r>
+              <w:rPr>
+                <w:sz w:val="16"/>
+                <w:szCs w:val="16"/>
+                <w:lang w:val="en-US"/>
+              </w:rPr>
+              <w:t>WINGULL</w:t>
+            </w:r>
+          </w:p>
+        </w:tc>
+        <w:tc>
+          <w:tcPr>
+            <w:tcW w:w="1291" w:type="dxa"/>
+            <w:shd w:val="clear" w:color="auto" w:fill="auto"/>
+          </w:tcPr>
+          <w:p>
+            <w:pPr>
+              <w:spacing w:after="0" w:line="240" w:lineRule="auto"/>
+              <w:rPr>
+                <w:sz w:val="16"/>
+                <w:szCs w:val="16"/>
+                <w:lang w:val="en-US"/>
+              </w:rPr>
+            </w:pPr>
+            <w:r>
+              <w:rPr>
+                <w:sz w:val="16"/>
+                <w:szCs w:val="16"/>
+                <w:lang w:val="en-US"/>
+              </w:rPr>
+              <w:t>2/2</w:t>
+            </w:r>
           </w:p>
         </w:tc>
         <w:tc>
@@ -7592,22 +7745,38 @@
                 <w:lang w:val="en-US"/>
               </w:rPr>
             </w:pPr>
-          </w:p>
-        </w:tc>
-        <w:tc>
-          <w:tcPr>
-            <w:tcW w:w="1291" w:type="dxa"/>
-            <w:shd w:val="clear" w:color="auto" w:fill="auto"/>
-          </w:tcPr>
-          <w:p>
-            <w:pPr>
-              <w:spacing w:after="0" w:line="240" w:lineRule="auto"/>
-              <w:rPr>
-                <w:sz w:val="16"/>
-                <w:szCs w:val="16"/>
-                <w:lang w:val="en-US"/>
-              </w:rPr>
-            </w:pPr>
+            <w:r>
+              <w:rPr>
+                <w:sz w:val="16"/>
+                <w:szCs w:val="16"/>
+                <w:lang w:val="en-US"/>
+              </w:rPr>
+              <w:t>ZIGZAGOON</w:t>
+            </w:r>
+          </w:p>
+        </w:tc>
+        <w:tc>
+          <w:tcPr>
+            <w:tcW w:w="1291" w:type="dxa"/>
+            <w:shd w:val="clear" w:color="auto" w:fill="auto"/>
+          </w:tcPr>
+          <w:p>
+            <w:pPr>
+              <w:spacing w:after="0" w:line="240" w:lineRule="auto"/>
+              <w:rPr>
+                <w:sz w:val="16"/>
+                <w:szCs w:val="16"/>
+                <w:lang w:val="en-US"/>
+              </w:rPr>
+            </w:pPr>
+            <w:r>
+              <w:rPr>
+                <w:sz w:val="16"/>
+                <w:szCs w:val="16"/>
+                <w:lang w:val="en-US"/>
+              </w:rPr>
+              <w:t>3/3</w:t>
+            </w:r>
           </w:p>
         </w:tc>
         <w:tc>
@@ -7648,23 +7817,38 @@
                 <w:lang w:val="en-US"/>
               </w:rPr>
             </w:pPr>
-          </w:p>
-        </w:tc>
-        <w:tc>
-          <w:tcPr>
-            <w:tcW w:w="1291" w:type="dxa"/>
-            <w:shd w:val="clear" w:color="auto" w:fill="auto"/>
-          </w:tcPr>
-          <w:p>
-            <w:pPr>
-              <w:spacing w:after="0" w:line="240" w:lineRule="auto"/>
-              <w:jc w:val="center"/>
-              <w:rPr>
-                <w:sz w:val="16"/>
-                <w:szCs w:val="16"/>
-                <w:lang w:val="en-US"/>
-              </w:rPr>
-            </w:pPr>
+            <w:r>
+              <w:rPr>
+                <w:sz w:val="16"/>
+                <w:szCs w:val="16"/>
+                <w:lang w:val="en-US"/>
+              </w:rPr>
+              <w:t>TAILLOW</w:t>
+            </w:r>
+          </w:p>
+        </w:tc>
+        <w:tc>
+          <w:tcPr>
+            <w:tcW w:w="1291" w:type="dxa"/>
+            <w:shd w:val="clear" w:color="auto" w:fill="auto"/>
+          </w:tcPr>
+          <w:p>
+            <w:pPr>
+              <w:spacing w:after="0" w:line="240" w:lineRule="auto"/>
+              <w:rPr>
+                <w:sz w:val="16"/>
+                <w:szCs w:val="16"/>
+                <w:lang w:val="en-US"/>
+              </w:rPr>
+            </w:pPr>
+            <w:r>
+              <w:rPr>
+                <w:sz w:val="16"/>
+                <w:szCs w:val="16"/>
+                <w:lang w:val="en-US"/>
+              </w:rPr>
+              <w:t>3/3</w:t>
+            </w:r>
           </w:p>
         </w:tc>
         <w:tc>
@@ -7699,22 +7883,38 @@
                 <w:lang w:val="en-US"/>
               </w:rPr>
             </w:pPr>
-          </w:p>
-        </w:tc>
-        <w:tc>
-          <w:tcPr>
-            <w:tcW w:w="1291" w:type="dxa"/>
-            <w:shd w:val="clear" w:color="auto" w:fill="auto"/>
-          </w:tcPr>
-          <w:p>
-            <w:pPr>
-              <w:spacing w:after="0" w:line="240" w:lineRule="auto"/>
-              <w:rPr>
-                <w:sz w:val="16"/>
-                <w:szCs w:val="16"/>
-                <w:lang w:val="en-US"/>
-              </w:rPr>
-            </w:pPr>
+            <w:r>
+              <w:rPr>
+                <w:sz w:val="16"/>
+                <w:szCs w:val="16"/>
+                <w:lang w:val="en-US"/>
+              </w:rPr>
+              <w:t>ZIGZAGOON</w:t>
+            </w:r>
+          </w:p>
+        </w:tc>
+        <w:tc>
+          <w:tcPr>
+            <w:tcW w:w="1291" w:type="dxa"/>
+            <w:shd w:val="clear" w:color="auto" w:fill="auto"/>
+          </w:tcPr>
+          <w:p>
+            <w:pPr>
+              <w:spacing w:after="0" w:line="240" w:lineRule="auto"/>
+              <w:rPr>
+                <w:sz w:val="16"/>
+                <w:szCs w:val="16"/>
+                <w:lang w:val="en-US"/>
+              </w:rPr>
+            </w:pPr>
+            <w:r>
+              <w:rPr>
+                <w:sz w:val="16"/>
+                <w:szCs w:val="16"/>
+                <w:lang w:val="en-US"/>
+              </w:rPr>
+              <w:t>3/3</w:t>
+            </w:r>
           </w:p>
         </w:tc>
         <w:tc>
@@ -7755,23 +7955,38 @@
                 <w:lang w:val="en-US"/>
               </w:rPr>
             </w:pPr>
-          </w:p>
-        </w:tc>
-        <w:tc>
-          <w:tcPr>
-            <w:tcW w:w="1291" w:type="dxa"/>
-            <w:shd w:val="clear" w:color="auto" w:fill="auto"/>
-          </w:tcPr>
-          <w:p>
-            <w:pPr>
-              <w:spacing w:after="0" w:line="240" w:lineRule="auto"/>
-              <w:jc w:val="center"/>
-              <w:rPr>
-                <w:sz w:val="16"/>
-                <w:szCs w:val="16"/>
-                <w:lang w:val="en-US"/>
-              </w:rPr>
-            </w:pPr>
+            <w:r>
+              <w:rPr>
+                <w:sz w:val="16"/>
+                <w:szCs w:val="16"/>
+                <w:lang w:val="en-US"/>
+              </w:rPr>
+              <w:t>TAILLOW</w:t>
+            </w:r>
+          </w:p>
+        </w:tc>
+        <w:tc>
+          <w:tcPr>
+            <w:tcW w:w="1291" w:type="dxa"/>
+            <w:shd w:val="clear" w:color="auto" w:fill="auto"/>
+          </w:tcPr>
+          <w:p>
+            <w:pPr>
+              <w:spacing w:after="0" w:line="240" w:lineRule="auto"/>
+              <w:rPr>
+                <w:sz w:val="16"/>
+                <w:szCs w:val="16"/>
+                <w:lang w:val="en-US"/>
+              </w:rPr>
+            </w:pPr>
+            <w:r>
+              <w:rPr>
+                <w:sz w:val="16"/>
+                <w:szCs w:val="16"/>
+                <w:lang w:val="en-US"/>
+              </w:rPr>
+              <w:t>3/3</w:t>
+            </w:r>
           </w:p>
         </w:tc>
         <w:tc>
@@ -7806,22 +8021,38 @@
                 <w:lang w:val="en-US"/>
               </w:rPr>
             </w:pPr>
-          </w:p>
-        </w:tc>
-        <w:tc>
-          <w:tcPr>
-            <w:tcW w:w="1291" w:type="dxa"/>
-            <w:shd w:val="clear" w:color="auto" w:fill="auto"/>
-          </w:tcPr>
-          <w:p>
-            <w:pPr>
-              <w:spacing w:after="0" w:line="240" w:lineRule="auto"/>
-              <w:rPr>
-                <w:sz w:val="16"/>
-                <w:szCs w:val="16"/>
-                <w:lang w:val="en-US"/>
-              </w:rPr>
-            </w:pPr>
+            <w:r>
+              <w:rPr>
+                <w:sz w:val="16"/>
+                <w:szCs w:val="16"/>
+                <w:lang w:val="en-US"/>
+              </w:rPr>
+              <w:t>ZIGZAGOON</w:t>
+            </w:r>
+          </w:p>
+        </w:tc>
+        <w:tc>
+          <w:tcPr>
+            <w:tcW w:w="1291" w:type="dxa"/>
+            <w:shd w:val="clear" w:color="auto" w:fill="auto"/>
+          </w:tcPr>
+          <w:p>
+            <w:pPr>
+              <w:spacing w:after="0" w:line="240" w:lineRule="auto"/>
+              <w:rPr>
+                <w:sz w:val="16"/>
+                <w:szCs w:val="16"/>
+                <w:lang w:val="en-US"/>
+              </w:rPr>
+            </w:pPr>
+            <w:r>
+              <w:rPr>
+                <w:sz w:val="16"/>
+                <w:szCs w:val="16"/>
+                <w:lang w:val="en-US"/>
+              </w:rPr>
+              <w:t>4/4</w:t>
+            </w:r>
           </w:p>
         </w:tc>
         <w:tc>
@@ -7862,23 +8093,38 @@
                 <w:lang w:val="en-US"/>
               </w:rPr>
             </w:pPr>
-          </w:p>
-        </w:tc>
-        <w:tc>
-          <w:tcPr>
-            <w:tcW w:w="1291" w:type="dxa"/>
-            <w:shd w:val="clear" w:color="auto" w:fill="auto"/>
-          </w:tcPr>
-          <w:p>
-            <w:pPr>
-              <w:spacing w:after="0" w:line="240" w:lineRule="auto"/>
-              <w:jc w:val="center"/>
-              <w:rPr>
-                <w:sz w:val="16"/>
-                <w:szCs w:val="16"/>
-                <w:lang w:val="en-US"/>
-              </w:rPr>
-            </w:pPr>
+            <w:r>
+              <w:rPr>
+                <w:sz w:val="16"/>
+                <w:szCs w:val="16"/>
+                <w:lang w:val="en-US"/>
+              </w:rPr>
+              <w:t>TAILLOW</w:t>
+            </w:r>
+          </w:p>
+        </w:tc>
+        <w:tc>
+          <w:tcPr>
+            <w:tcW w:w="1291" w:type="dxa"/>
+            <w:shd w:val="clear" w:color="auto" w:fill="auto"/>
+          </w:tcPr>
+          <w:p>
+            <w:pPr>
+              <w:spacing w:after="0" w:line="240" w:lineRule="auto"/>
+              <w:rPr>
+                <w:sz w:val="16"/>
+                <w:szCs w:val="16"/>
+                <w:lang w:val="en-US"/>
+              </w:rPr>
+            </w:pPr>
+            <w:r>
+              <w:rPr>
+                <w:sz w:val="16"/>
+                <w:szCs w:val="16"/>
+                <w:lang w:val="en-US"/>
+              </w:rPr>
+              <w:t>4/4</w:t>
+            </w:r>
           </w:p>
         </w:tc>
         <w:tc>
@@ -7913,22 +8159,38 @@
                 <w:lang w:val="en-US"/>
               </w:rPr>
             </w:pPr>
-          </w:p>
-        </w:tc>
-        <w:tc>
-          <w:tcPr>
-            <w:tcW w:w="1291" w:type="dxa"/>
-            <w:shd w:val="clear" w:color="auto" w:fill="auto"/>
-          </w:tcPr>
-          <w:p>
-            <w:pPr>
-              <w:spacing w:after="0" w:line="240" w:lineRule="auto"/>
-              <w:rPr>
-                <w:sz w:val="16"/>
-                <w:szCs w:val="16"/>
-                <w:lang w:val="en-US"/>
-              </w:rPr>
-            </w:pPr>
+            <w:r>
+              <w:rPr>
+                <w:sz w:val="16"/>
+                <w:szCs w:val="16"/>
+                <w:lang w:val="en-US"/>
+              </w:rPr>
+              <w:t>WINGULL</w:t>
+            </w:r>
+          </w:p>
+        </w:tc>
+        <w:tc>
+          <w:tcPr>
+            <w:tcW w:w="1291" w:type="dxa"/>
+            <w:shd w:val="clear" w:color="auto" w:fill="auto"/>
+          </w:tcPr>
+          <w:p>
+            <w:pPr>
+              <w:spacing w:after="0" w:line="240" w:lineRule="auto"/>
+              <w:rPr>
+                <w:sz w:val="16"/>
+                <w:szCs w:val="16"/>
+                <w:lang w:val="en-US"/>
+              </w:rPr>
+            </w:pPr>
+            <w:r>
+              <w:rPr>
+                <w:sz w:val="16"/>
+                <w:szCs w:val="16"/>
+                <w:lang w:val="en-US"/>
+              </w:rPr>
+              <w:t>3/3</w:t>
+            </w:r>
           </w:p>
         </w:tc>
         <w:tc>
@@ -7969,23 +8231,38 @@
                 <w:lang w:val="en-US"/>
               </w:rPr>
             </w:pPr>
-          </w:p>
-        </w:tc>
-        <w:tc>
-          <w:tcPr>
-            <w:tcW w:w="1291" w:type="dxa"/>
-            <w:shd w:val="clear" w:color="auto" w:fill="auto"/>
-          </w:tcPr>
-          <w:p>
-            <w:pPr>
-              <w:spacing w:after="0" w:line="240" w:lineRule="auto"/>
-              <w:jc w:val="center"/>
-              <w:rPr>
-                <w:sz w:val="16"/>
-                <w:szCs w:val="16"/>
-                <w:lang w:val="en-US"/>
-              </w:rPr>
-            </w:pPr>
+            <w:r>
+              <w:rPr>
+                <w:sz w:val="16"/>
+                <w:szCs w:val="16"/>
+                <w:lang w:val="en-US"/>
+              </w:rPr>
+              <w:t>WINGULL</w:t>
+            </w:r>
+          </w:p>
+        </w:tc>
+        <w:tc>
+          <w:tcPr>
+            <w:tcW w:w="1291" w:type="dxa"/>
+            <w:shd w:val="clear" w:color="auto" w:fill="auto"/>
+          </w:tcPr>
+          <w:p>
+            <w:pPr>
+              <w:spacing w:after="0" w:line="240" w:lineRule="auto"/>
+              <w:rPr>
+                <w:sz w:val="16"/>
+                <w:szCs w:val="16"/>
+                <w:lang w:val="en-US"/>
+              </w:rPr>
+            </w:pPr>
+            <w:r>
+              <w:rPr>
+                <w:sz w:val="16"/>
+                <w:szCs w:val="16"/>
+                <w:lang w:val="en-US"/>
+              </w:rPr>
+              <w:t>3/3</w:t>
+            </w:r>
           </w:p>
         </w:tc>
         <w:tc>
@@ -8022,22 +8299,38 @@
                 <w:lang w:val="en-US"/>
               </w:rPr>
             </w:pPr>
-          </w:p>
-        </w:tc>
-        <w:tc>
-          <w:tcPr>
-            <w:tcW w:w="1291" w:type="dxa"/>
-            <w:shd w:val="clear" w:color="auto" w:fill="auto"/>
-          </w:tcPr>
-          <w:p>
-            <w:pPr>
-              <w:spacing w:after="0" w:line="240" w:lineRule="auto"/>
-              <w:rPr>
-                <w:sz w:val="16"/>
-                <w:szCs w:val="16"/>
-                <w:lang w:val="en-US"/>
-              </w:rPr>
-            </w:pPr>
+            <w:r>
+              <w:rPr>
+                <w:sz w:val="16"/>
+                <w:szCs w:val="16"/>
+                <w:lang w:val="en-US"/>
+              </w:rPr>
+              <w:t>WINGULL</w:t>
+            </w:r>
+          </w:p>
+        </w:tc>
+        <w:tc>
+          <w:tcPr>
+            <w:tcW w:w="1291" w:type="dxa"/>
+            <w:shd w:val="clear" w:color="auto" w:fill="auto"/>
+          </w:tcPr>
+          <w:p>
+            <w:pPr>
+              <w:spacing w:after="0" w:line="240" w:lineRule="auto"/>
+              <w:rPr>
+                <w:sz w:val="16"/>
+                <w:szCs w:val="16"/>
+                <w:lang w:val="en-US"/>
+              </w:rPr>
+            </w:pPr>
+            <w:r>
+              <w:rPr>
+                <w:sz w:val="16"/>
+                <w:szCs w:val="16"/>
+                <w:lang w:val="en-US"/>
+              </w:rPr>
+              <w:t>3/3</w:t>
+            </w:r>
           </w:p>
         </w:tc>
         <w:tc>
@@ -8078,23 +8371,38 @@
                 <w:lang w:val="en-US"/>
               </w:rPr>
             </w:pPr>
-          </w:p>
-        </w:tc>
-        <w:tc>
-          <w:tcPr>
-            <w:tcW w:w="1291" w:type="dxa"/>
-            <w:shd w:val="clear" w:color="auto" w:fill="auto"/>
-          </w:tcPr>
-          <w:p>
-            <w:pPr>
-              <w:spacing w:after="0" w:line="240" w:lineRule="auto"/>
-              <w:jc w:val="center"/>
-              <w:rPr>
-                <w:sz w:val="16"/>
-                <w:szCs w:val="16"/>
-                <w:lang w:val="en-US"/>
-              </w:rPr>
-            </w:pPr>
+            <w:r>
+              <w:rPr>
+                <w:sz w:val="16"/>
+                <w:szCs w:val="16"/>
+                <w:lang w:val="en-US"/>
+              </w:rPr>
+              <w:t>WINGULL</w:t>
+            </w:r>
+          </w:p>
+        </w:tc>
+        <w:tc>
+          <w:tcPr>
+            <w:tcW w:w="1291" w:type="dxa"/>
+            <w:shd w:val="clear" w:color="auto" w:fill="auto"/>
+          </w:tcPr>
+          <w:p>
+            <w:pPr>
+              <w:spacing w:after="0" w:line="240" w:lineRule="auto"/>
+              <w:rPr>
+                <w:sz w:val="16"/>
+                <w:szCs w:val="16"/>
+                <w:lang w:val="en-US"/>
+              </w:rPr>
+            </w:pPr>
+            <w:r>
+              <w:rPr>
+                <w:sz w:val="16"/>
+                <w:szCs w:val="16"/>
+                <w:lang w:val="en-US"/>
+              </w:rPr>
+              <w:t>3/3</w:t>
+            </w:r>
           </w:p>
         </w:tc>
         <w:tc>
@@ -8129,22 +8437,38 @@
                 <w:lang w:val="en-US"/>
               </w:rPr>
             </w:pPr>
-          </w:p>
-        </w:tc>
-        <w:tc>
-          <w:tcPr>
-            <w:tcW w:w="1291" w:type="dxa"/>
-            <w:shd w:val="clear" w:color="auto" w:fill="auto"/>
-          </w:tcPr>
-          <w:p>
-            <w:pPr>
-              <w:spacing w:after="0" w:line="240" w:lineRule="auto"/>
-              <w:rPr>
-                <w:sz w:val="16"/>
-                <w:szCs w:val="16"/>
-                <w:lang w:val="en-US"/>
-              </w:rPr>
-            </w:pPr>
+            <w:r>
+              <w:rPr>
+                <w:sz w:val="16"/>
+                <w:szCs w:val="16"/>
+                <w:lang w:val="en-US"/>
+              </w:rPr>
+              <w:t>WINGULL</w:t>
+            </w:r>
+          </w:p>
+        </w:tc>
+        <w:tc>
+          <w:tcPr>
+            <w:tcW w:w="1291" w:type="dxa"/>
+            <w:shd w:val="clear" w:color="auto" w:fill="auto"/>
+          </w:tcPr>
+          <w:p>
+            <w:pPr>
+              <w:spacing w:after="0" w:line="240" w:lineRule="auto"/>
+              <w:rPr>
+                <w:sz w:val="16"/>
+                <w:szCs w:val="16"/>
+                <w:lang w:val="en-US"/>
+              </w:rPr>
+            </w:pPr>
+            <w:r>
+              <w:rPr>
+                <w:sz w:val="16"/>
+                <w:szCs w:val="16"/>
+                <w:lang w:val="en-US"/>
+              </w:rPr>
+              <w:t>2/2</w:t>
+            </w:r>
           </w:p>
         </w:tc>
         <w:tc>
@@ -8185,22 +8509,38 @@
                 <w:lang w:val="en-US"/>
               </w:rPr>
             </w:pPr>
-          </w:p>
-        </w:tc>
-        <w:tc>
-          <w:tcPr>
-            <w:tcW w:w="1291" w:type="dxa"/>
-            <w:shd w:val="clear" w:color="auto" w:fill="auto"/>
-          </w:tcPr>
-          <w:p>
-            <w:pPr>
-              <w:spacing w:after="0" w:line="240" w:lineRule="auto"/>
-              <w:rPr>
-                <w:sz w:val="16"/>
-                <w:szCs w:val="16"/>
-                <w:lang w:val="en-US"/>
-              </w:rPr>
-            </w:pPr>
+            <w:r>
+              <w:rPr>
+                <w:sz w:val="16"/>
+                <w:szCs w:val="16"/>
+                <w:lang w:val="en-US"/>
+              </w:rPr>
+              <w:t>WINGULL</w:t>
+            </w:r>
+          </w:p>
+        </w:tc>
+        <w:tc>
+          <w:tcPr>
+            <w:tcW w:w="1291" w:type="dxa"/>
+            <w:shd w:val="clear" w:color="auto" w:fill="auto"/>
+          </w:tcPr>
+          <w:p>
+            <w:pPr>
+              <w:spacing w:after="0" w:line="240" w:lineRule="auto"/>
+              <w:rPr>
+                <w:sz w:val="16"/>
+                <w:szCs w:val="16"/>
+                <w:lang w:val="en-US"/>
+              </w:rPr>
+            </w:pPr>
+            <w:r>
+              <w:rPr>
+                <w:sz w:val="16"/>
+                <w:szCs w:val="16"/>
+                <w:lang w:val="en-US"/>
+              </w:rPr>
+              <w:t>2/2</w:t>
+            </w:r>
           </w:p>
         </w:tc>
         <w:tc>
@@ -8235,22 +8575,38 @@
                 <w:lang w:val="en-US"/>
               </w:rPr>
             </w:pPr>
-          </w:p>
-        </w:tc>
-        <w:tc>
-          <w:tcPr>
-            <w:tcW w:w="1291" w:type="dxa"/>
-            <w:shd w:val="clear" w:color="auto" w:fill="auto"/>
-          </w:tcPr>
-          <w:p>
-            <w:pPr>
-              <w:spacing w:after="0" w:line="240" w:lineRule="auto"/>
-              <w:rPr>
-                <w:sz w:val="16"/>
-                <w:szCs w:val="16"/>
-                <w:lang w:val="en-US"/>
-              </w:rPr>
-            </w:pPr>
+            <w:r>
+              <w:rPr>
+                <w:sz w:val="16"/>
+                <w:szCs w:val="16"/>
+                <w:lang w:val="en-US"/>
+              </w:rPr>
+              <w:t>WINGULL</w:t>
+            </w:r>
+          </w:p>
+        </w:tc>
+        <w:tc>
+          <w:tcPr>
+            <w:tcW w:w="1291" w:type="dxa"/>
+            <w:shd w:val="clear" w:color="auto" w:fill="auto"/>
+          </w:tcPr>
+          <w:p>
+            <w:pPr>
+              <w:spacing w:after="0" w:line="240" w:lineRule="auto"/>
+              <w:rPr>
+                <w:sz w:val="16"/>
+                <w:szCs w:val="16"/>
+                <w:lang w:val="en-US"/>
+              </w:rPr>
+            </w:pPr>
+            <w:r>
+              <w:rPr>
+                <w:sz w:val="16"/>
+                <w:szCs w:val="16"/>
+                <w:lang w:val="en-US"/>
+              </w:rPr>
+              <w:t>4/4</w:t>
+            </w:r>
           </w:p>
         </w:tc>
         <w:tc>
@@ -8291,22 +8647,38 @@
                 <w:lang w:val="en-US"/>
               </w:rPr>
             </w:pPr>
-          </w:p>
-        </w:tc>
-        <w:tc>
-          <w:tcPr>
-            <w:tcW w:w="1291" w:type="dxa"/>
-            <w:shd w:val="clear" w:color="auto" w:fill="auto"/>
-          </w:tcPr>
-          <w:p>
-            <w:pPr>
-              <w:spacing w:after="0" w:line="240" w:lineRule="auto"/>
-              <w:rPr>
-                <w:sz w:val="16"/>
-                <w:szCs w:val="16"/>
-                <w:lang w:val="en-US"/>
-              </w:rPr>
-            </w:pPr>
+            <w:r>
+              <w:rPr>
+                <w:sz w:val="16"/>
+                <w:szCs w:val="16"/>
+                <w:lang w:val="en-US"/>
+              </w:rPr>
+              <w:t>WINGULL</w:t>
+            </w:r>
+          </w:p>
+        </w:tc>
+        <w:tc>
+          <w:tcPr>
+            <w:tcW w:w="1291" w:type="dxa"/>
+            <w:shd w:val="clear" w:color="auto" w:fill="auto"/>
+          </w:tcPr>
+          <w:p>
+            <w:pPr>
+              <w:spacing w:after="0" w:line="240" w:lineRule="auto"/>
+              <w:rPr>
+                <w:sz w:val="16"/>
+                <w:szCs w:val="16"/>
+                <w:lang w:val="en-US"/>
+              </w:rPr>
+            </w:pPr>
+            <w:r>
+              <w:rPr>
+                <w:sz w:val="16"/>
+                <w:szCs w:val="16"/>
+                <w:lang w:val="en-US"/>
+              </w:rPr>
+              <w:t>4/4</w:t>
+            </w:r>
           </w:p>
         </w:tc>
         <w:tc>

</xml_diff>

<commit_message>
added some abilites to pokemon
</commit_message>
<xml_diff>
--- a/wild_encounters_log.docx
+++ b/wild_encounters_log.docx
@@ -300,17 +300,7 @@
                 <w:szCs w:val="16"/>
                 <w:lang w:val="en-US"/>
               </w:rPr>
-              <w:t>LEVEL</w:t>
-            </w:r>
-            <w:r>
-              <w:rPr>
-                <w:b/>
-                <w:bCs/>
-                <w:sz w:val="16"/>
-                <w:szCs w:val="16"/>
-                <w:lang w:val="en-US"/>
-              </w:rPr>
-              <w:t>S</w:t>
+              <w:t>LEVELS</w:t>
             </w:r>
           </w:p>
           <w:p>
@@ -6686,6 +6676,7 @@
         </w:rPr>
         <w:br w:type="page"/>
       </w:r>
+      <w:bookmarkStart w:id="1" w:name="_Hlk140396919"/>
       <w:r>
         <w:rPr>
           <w:b/>
@@ -8698,6 +8689,7 @@
           </w:p>
         </w:tc>
       </w:tr>
+      <w:bookmarkEnd w:id="1"/>
     </w:tbl>
     <w:p>
       <w:pPr>
@@ -11257,6 +11249,2034 @@
         <w:tc>
           <w:tcPr>
             <w:tcW w:w="2293" w:type="dxa"/>
+            <w:shd w:val="clear" w:color="auto" w:fill="auto"/>
+          </w:tcPr>
+          <w:p>
+            <w:pPr>
+              <w:spacing w:after="0" w:line="240" w:lineRule="auto"/>
+              <w:rPr>
+                <w:sz w:val="16"/>
+                <w:szCs w:val="16"/>
+                <w:lang w:val="en-US"/>
+              </w:rPr>
+            </w:pPr>
+          </w:p>
+        </w:tc>
+      </w:tr>
+    </w:tbl>
+    <w:p>
+      <w:pPr>
+        <w:jc w:val="center"/>
+        <w:rPr>
+          <w:lang w:val="en-US"/>
+        </w:rPr>
+      </w:pPr>
+    </w:p>
+    <w:p>
+      <w:pPr>
+        <w:jc w:val="center"/>
+        <w:rPr>
+          <w:b/>
+          <w:bCs/>
+          <w:sz w:val="24"/>
+          <w:szCs w:val="24"/>
+          <w:lang w:val="en-US"/>
+        </w:rPr>
+      </w:pPr>
+      <w:r>
+        <w:rPr>
+          <w:lang w:val="en-US"/>
+        </w:rPr>
+        <w:br w:type="page"/>
+      </w:r>
+      <w:r>
+        <w:rPr>
+          <w:b/>
+          <w:bCs/>
+          <w:sz w:val="24"/>
+          <w:szCs w:val="24"/>
+          <w:lang w:val="en-US"/>
+        </w:rPr>
+        <w:lastRenderedPageBreak/>
+        <w:t>PETALBURG WOODS</w:t>
+      </w:r>
+    </w:p>
+    <w:p>
+      <w:pPr>
+        <w:jc w:val="center"/>
+        <w:rPr>
+          <w:b/>
+          <w:bCs/>
+          <w:sz w:val="16"/>
+          <w:szCs w:val="16"/>
+          <w:lang w:val="en-US"/>
+        </w:rPr>
+      </w:pPr>
+      <w:r>
+        <w:rPr>
+          <w:b/>
+          <w:bCs/>
+          <w:sz w:val="16"/>
+          <w:szCs w:val="16"/>
+          <w:lang w:val="en-US"/>
+        </w:rPr>
+        <w:t>LAND</w:t>
+      </w:r>
+    </w:p>
+    <w:tbl>
+      <w:tblPr>
+        <w:tblW w:w="9606" w:type="dxa"/>
+        <w:tblBorders>
+          <w:top w:val="single" w:sz="4" w:space="0" w:color="auto"/>
+          <w:left w:val="single" w:sz="4" w:space="0" w:color="auto"/>
+          <w:bottom w:val="single" w:sz="4" w:space="0" w:color="auto"/>
+          <w:right w:val="single" w:sz="4" w:space="0" w:color="auto"/>
+          <w:insideH w:val="single" w:sz="4" w:space="0" w:color="auto"/>
+          <w:insideV w:val="single" w:sz="4" w:space="0" w:color="auto"/>
+        </w:tblBorders>
+        <w:tblLook w:val="04A0" w:firstRow="1" w:lastRow="0" w:firstColumn="1" w:lastColumn="0" w:noHBand="0" w:noVBand="1"/>
+      </w:tblPr>
+      <w:tblGrid>
+        <w:gridCol w:w="1443"/>
+        <w:gridCol w:w="1291"/>
+        <w:gridCol w:w="1060"/>
+        <w:gridCol w:w="1526"/>
+        <w:gridCol w:w="1291"/>
+        <w:gridCol w:w="2995"/>
+      </w:tblGrid>
+      <w:tr>
+        <w:tc>
+          <w:tcPr>
+            <w:tcW w:w="1443" w:type="dxa"/>
+            <w:shd w:val="clear" w:color="auto" w:fill="auto"/>
+          </w:tcPr>
+          <w:p>
+            <w:pPr>
+              <w:spacing w:after="0" w:line="240" w:lineRule="auto"/>
+              <w:jc w:val="center"/>
+              <w:rPr>
+                <w:b/>
+                <w:bCs/>
+                <w:sz w:val="16"/>
+                <w:szCs w:val="16"/>
+                <w:lang w:val="en-US"/>
+              </w:rPr>
+            </w:pPr>
+            <w:r>
+              <w:rPr>
+                <w:b/>
+                <w:bCs/>
+                <w:sz w:val="16"/>
+                <w:szCs w:val="16"/>
+                <w:lang w:val="en-US"/>
+              </w:rPr>
+              <w:t>ORIGINAL</w:t>
+            </w:r>
+          </w:p>
+          <w:p>
+            <w:pPr>
+              <w:spacing w:after="0" w:line="240" w:lineRule="auto"/>
+              <w:jc w:val="center"/>
+              <w:rPr>
+                <w:sz w:val="16"/>
+                <w:szCs w:val="16"/>
+                <w:lang w:val="en-US"/>
+              </w:rPr>
+            </w:pPr>
+            <w:r>
+              <w:rPr>
+                <w:b/>
+                <w:bCs/>
+                <w:sz w:val="16"/>
+                <w:szCs w:val="16"/>
+                <w:lang w:val="en-US"/>
+              </w:rPr>
+              <w:t>POKE</w:t>
+            </w:r>
+          </w:p>
+        </w:tc>
+        <w:tc>
+          <w:tcPr>
+            <w:tcW w:w="1291" w:type="dxa"/>
+            <w:shd w:val="clear" w:color="auto" w:fill="auto"/>
+          </w:tcPr>
+          <w:p>
+            <w:pPr>
+              <w:spacing w:after="0" w:line="240" w:lineRule="auto"/>
+              <w:jc w:val="center"/>
+              <w:rPr>
+                <w:b/>
+                <w:bCs/>
+                <w:sz w:val="16"/>
+                <w:szCs w:val="16"/>
+                <w:lang w:val="en-US"/>
+              </w:rPr>
+            </w:pPr>
+            <w:r>
+              <w:rPr>
+                <w:b/>
+                <w:bCs/>
+                <w:sz w:val="16"/>
+                <w:szCs w:val="16"/>
+                <w:lang w:val="en-US"/>
+              </w:rPr>
+              <w:t>ORIGINAL</w:t>
+            </w:r>
+          </w:p>
+          <w:p>
+            <w:pPr>
+              <w:spacing w:after="0" w:line="240" w:lineRule="auto"/>
+              <w:jc w:val="center"/>
+              <w:rPr>
+                <w:b/>
+                <w:bCs/>
+                <w:sz w:val="16"/>
+                <w:szCs w:val="16"/>
+                <w:lang w:val="en-US"/>
+              </w:rPr>
+            </w:pPr>
+            <w:r>
+              <w:rPr>
+                <w:b/>
+                <w:bCs/>
+                <w:sz w:val="16"/>
+                <w:szCs w:val="16"/>
+                <w:lang w:val="en-US"/>
+              </w:rPr>
+              <w:t>LEVELS (MIN/MAX)</w:t>
+            </w:r>
+          </w:p>
+        </w:tc>
+        <w:tc>
+          <w:tcPr>
+            <w:tcW w:w="1060" w:type="dxa"/>
+            <w:shd w:val="clear" w:color="auto" w:fill="auto"/>
+          </w:tcPr>
+          <w:p>
+            <w:pPr>
+              <w:spacing w:after="0" w:line="240" w:lineRule="auto"/>
+              <w:jc w:val="center"/>
+              <w:rPr>
+                <w:b/>
+                <w:bCs/>
+                <w:sz w:val="16"/>
+                <w:szCs w:val="16"/>
+                <w:lang w:val="en-US"/>
+              </w:rPr>
+            </w:pPr>
+            <w:r>
+              <w:rPr>
+                <w:b/>
+                <w:bCs/>
+                <w:sz w:val="16"/>
+                <w:szCs w:val="16"/>
+                <w:lang w:val="en-US"/>
+              </w:rPr>
+              <w:t>CHANCE SLOT (%)</w:t>
+            </w:r>
+          </w:p>
+        </w:tc>
+        <w:tc>
+          <w:tcPr>
+            <w:tcW w:w="1526" w:type="dxa"/>
+            <w:shd w:val="clear" w:color="auto" w:fill="auto"/>
+          </w:tcPr>
+          <w:p>
+            <w:pPr>
+              <w:spacing w:after="0" w:line="240" w:lineRule="auto"/>
+              <w:jc w:val="center"/>
+              <w:rPr>
+                <w:b/>
+                <w:bCs/>
+                <w:sz w:val="16"/>
+                <w:szCs w:val="16"/>
+                <w:lang w:val="en-US"/>
+              </w:rPr>
+            </w:pPr>
+            <w:r>
+              <w:rPr>
+                <w:b/>
+                <w:bCs/>
+                <w:sz w:val="16"/>
+                <w:szCs w:val="16"/>
+                <w:lang w:val="en-US"/>
+              </w:rPr>
+              <w:t>NEW</w:t>
+            </w:r>
+          </w:p>
+          <w:p>
+            <w:pPr>
+              <w:spacing w:after="0" w:line="240" w:lineRule="auto"/>
+              <w:jc w:val="center"/>
+              <w:rPr>
+                <w:b/>
+                <w:bCs/>
+                <w:sz w:val="16"/>
+                <w:szCs w:val="16"/>
+                <w:lang w:val="en-US"/>
+              </w:rPr>
+            </w:pPr>
+            <w:r>
+              <w:rPr>
+                <w:b/>
+                <w:bCs/>
+                <w:sz w:val="16"/>
+                <w:szCs w:val="16"/>
+                <w:lang w:val="en-US"/>
+              </w:rPr>
+              <w:t>POKE</w:t>
+            </w:r>
+          </w:p>
+        </w:tc>
+        <w:tc>
+          <w:tcPr>
+            <w:tcW w:w="1291" w:type="dxa"/>
+            <w:shd w:val="clear" w:color="auto" w:fill="auto"/>
+          </w:tcPr>
+          <w:p>
+            <w:pPr>
+              <w:spacing w:after="0" w:line="240" w:lineRule="auto"/>
+              <w:jc w:val="center"/>
+              <w:rPr>
+                <w:b/>
+                <w:bCs/>
+                <w:sz w:val="16"/>
+                <w:szCs w:val="16"/>
+                <w:lang w:val="en-US"/>
+              </w:rPr>
+            </w:pPr>
+            <w:r>
+              <w:rPr>
+                <w:b/>
+                <w:bCs/>
+                <w:sz w:val="16"/>
+                <w:szCs w:val="16"/>
+                <w:lang w:val="en-US"/>
+              </w:rPr>
+              <w:t>NEW</w:t>
+            </w:r>
+          </w:p>
+          <w:p>
+            <w:pPr>
+              <w:spacing w:after="0" w:line="240" w:lineRule="auto"/>
+              <w:jc w:val="center"/>
+              <w:rPr>
+                <w:b/>
+                <w:bCs/>
+                <w:sz w:val="16"/>
+                <w:szCs w:val="16"/>
+                <w:lang w:val="en-US"/>
+              </w:rPr>
+            </w:pPr>
+            <w:r>
+              <w:rPr>
+                <w:b/>
+                <w:bCs/>
+                <w:sz w:val="16"/>
+                <w:szCs w:val="16"/>
+                <w:lang w:val="en-US"/>
+              </w:rPr>
+              <w:t>LEVELS</w:t>
+            </w:r>
+          </w:p>
+          <w:p>
+            <w:pPr>
+              <w:spacing w:after="0" w:line="240" w:lineRule="auto"/>
+              <w:jc w:val="center"/>
+              <w:rPr>
+                <w:b/>
+                <w:bCs/>
+                <w:sz w:val="16"/>
+                <w:szCs w:val="16"/>
+                <w:lang w:val="en-US"/>
+              </w:rPr>
+            </w:pPr>
+            <w:r>
+              <w:rPr>
+                <w:b/>
+                <w:bCs/>
+                <w:sz w:val="16"/>
+                <w:szCs w:val="16"/>
+                <w:lang w:val="en-US"/>
+              </w:rPr>
+              <w:t>(MIN/MAX)</w:t>
+            </w:r>
+          </w:p>
+        </w:tc>
+        <w:tc>
+          <w:tcPr>
+            <w:tcW w:w="2995" w:type="dxa"/>
+            <w:shd w:val="clear" w:color="auto" w:fill="auto"/>
+          </w:tcPr>
+          <w:p>
+            <w:pPr>
+              <w:spacing w:after="0" w:line="240" w:lineRule="auto"/>
+              <w:jc w:val="center"/>
+              <w:rPr>
+                <w:b/>
+                <w:bCs/>
+                <w:sz w:val="16"/>
+                <w:szCs w:val="16"/>
+                <w:lang w:val="en-US"/>
+              </w:rPr>
+            </w:pPr>
+            <w:r>
+              <w:rPr>
+                <w:b/>
+                <w:bCs/>
+                <w:sz w:val="16"/>
+                <w:szCs w:val="16"/>
+                <w:lang w:val="en-US"/>
+              </w:rPr>
+              <w:t>NOTES</w:t>
+            </w:r>
+          </w:p>
+        </w:tc>
+      </w:tr>
+      <w:tr>
+        <w:tc>
+          <w:tcPr>
+            <w:tcW w:w="1443" w:type="dxa"/>
+            <w:shd w:val="clear" w:color="auto" w:fill="auto"/>
+          </w:tcPr>
+          <w:p>
+            <w:pPr>
+              <w:spacing w:after="0" w:line="240" w:lineRule="auto"/>
+              <w:rPr>
+                <w:sz w:val="16"/>
+                <w:szCs w:val="16"/>
+                <w:lang w:val="en-US"/>
+              </w:rPr>
+            </w:pPr>
+            <w:r>
+              <w:rPr>
+                <w:sz w:val="16"/>
+                <w:szCs w:val="16"/>
+                <w:lang w:val="en-US"/>
+              </w:rPr>
+              <w:t>POOCHYENA</w:t>
+            </w:r>
+          </w:p>
+        </w:tc>
+        <w:tc>
+          <w:tcPr>
+            <w:tcW w:w="1291" w:type="dxa"/>
+            <w:shd w:val="clear" w:color="auto" w:fill="auto"/>
+          </w:tcPr>
+          <w:p>
+            <w:pPr>
+              <w:spacing w:after="0" w:line="240" w:lineRule="auto"/>
+              <w:rPr>
+                <w:sz w:val="16"/>
+                <w:szCs w:val="16"/>
+                <w:lang w:val="en-US"/>
+              </w:rPr>
+            </w:pPr>
+            <w:r>
+              <w:rPr>
+                <w:sz w:val="16"/>
+                <w:szCs w:val="16"/>
+                <w:lang w:val="en-US"/>
+              </w:rPr>
+              <w:t>5/5</w:t>
+            </w:r>
+          </w:p>
+        </w:tc>
+        <w:tc>
+          <w:tcPr>
+            <w:tcW w:w="1060" w:type="dxa"/>
+            <w:shd w:val="clear" w:color="auto" w:fill="auto"/>
+          </w:tcPr>
+          <w:p>
+            <w:pPr>
+              <w:spacing w:after="0" w:line="240" w:lineRule="auto"/>
+              <w:rPr>
+                <w:sz w:val="16"/>
+                <w:szCs w:val="16"/>
+                <w:lang w:val="en-US"/>
+              </w:rPr>
+            </w:pPr>
+            <w:r>
+              <w:rPr>
+                <w:sz w:val="16"/>
+                <w:szCs w:val="16"/>
+                <w:lang w:val="en-US"/>
+              </w:rPr>
+              <w:t>20</w:t>
+            </w:r>
+          </w:p>
+        </w:tc>
+        <w:tc>
+          <w:tcPr>
+            <w:tcW w:w="1526" w:type="dxa"/>
+            <w:shd w:val="clear" w:color="auto" w:fill="auto"/>
+          </w:tcPr>
+          <w:p>
+            <w:pPr>
+              <w:spacing w:after="0" w:line="240" w:lineRule="auto"/>
+              <w:rPr>
+                <w:sz w:val="16"/>
+                <w:szCs w:val="16"/>
+                <w:lang w:val="en-US"/>
+              </w:rPr>
+            </w:pPr>
+            <w:r>
+              <w:rPr>
+                <w:sz w:val="16"/>
+                <w:szCs w:val="16"/>
+                <w:lang w:val="en-US"/>
+              </w:rPr>
+              <w:t>POOCHYENA</w:t>
+            </w:r>
+          </w:p>
+        </w:tc>
+        <w:tc>
+          <w:tcPr>
+            <w:tcW w:w="1291" w:type="dxa"/>
+            <w:shd w:val="clear" w:color="auto" w:fill="auto"/>
+          </w:tcPr>
+          <w:p>
+            <w:pPr>
+              <w:spacing w:after="0" w:line="240" w:lineRule="auto"/>
+              <w:rPr>
+                <w:sz w:val="16"/>
+                <w:szCs w:val="16"/>
+                <w:lang w:val="en-US"/>
+              </w:rPr>
+            </w:pPr>
+            <w:r>
+              <w:rPr>
+                <w:sz w:val="16"/>
+                <w:szCs w:val="16"/>
+                <w:lang w:val="en-US"/>
+              </w:rPr>
+              <w:t>2/2</w:t>
+            </w:r>
+          </w:p>
+        </w:tc>
+        <w:tc>
+          <w:tcPr>
+            <w:tcW w:w="2995" w:type="dxa"/>
+            <w:shd w:val="clear" w:color="auto" w:fill="auto"/>
+          </w:tcPr>
+          <w:p>
+            <w:pPr>
+              <w:spacing w:after="0" w:line="240" w:lineRule="auto"/>
+              <w:rPr>
+                <w:sz w:val="16"/>
+                <w:szCs w:val="16"/>
+                <w:lang w:val="en-US"/>
+              </w:rPr>
+            </w:pPr>
+          </w:p>
+        </w:tc>
+      </w:tr>
+      <w:tr>
+        <w:tc>
+          <w:tcPr>
+            <w:tcW w:w="1443" w:type="dxa"/>
+            <w:shd w:val="clear" w:color="auto" w:fill="auto"/>
+          </w:tcPr>
+          <w:p>
+            <w:pPr>
+              <w:spacing w:after="0" w:line="240" w:lineRule="auto"/>
+              <w:rPr>
+                <w:sz w:val="16"/>
+                <w:szCs w:val="16"/>
+                <w:lang w:val="en-US"/>
+              </w:rPr>
+            </w:pPr>
+            <w:r>
+              <w:rPr>
+                <w:sz w:val="16"/>
+                <w:szCs w:val="16"/>
+                <w:lang w:val="en-US"/>
+              </w:rPr>
+              <w:t>WURMPLE</w:t>
+            </w:r>
+          </w:p>
+        </w:tc>
+        <w:tc>
+          <w:tcPr>
+            <w:tcW w:w="1291" w:type="dxa"/>
+            <w:shd w:val="clear" w:color="auto" w:fill="auto"/>
+          </w:tcPr>
+          <w:p>
+            <w:pPr>
+              <w:spacing w:after="0" w:line="240" w:lineRule="auto"/>
+              <w:rPr>
+                <w:sz w:val="16"/>
+                <w:szCs w:val="16"/>
+                <w:lang w:val="en-US"/>
+              </w:rPr>
+            </w:pPr>
+            <w:r>
+              <w:rPr>
+                <w:sz w:val="16"/>
+                <w:szCs w:val="16"/>
+                <w:lang w:val="en-US"/>
+              </w:rPr>
+              <w:t>5/5</w:t>
+            </w:r>
+          </w:p>
+        </w:tc>
+        <w:tc>
+          <w:tcPr>
+            <w:tcW w:w="1060" w:type="dxa"/>
+            <w:shd w:val="clear" w:color="auto" w:fill="auto"/>
+          </w:tcPr>
+          <w:p>
+            <w:pPr>
+              <w:spacing w:after="0" w:line="240" w:lineRule="auto"/>
+              <w:rPr>
+                <w:sz w:val="16"/>
+                <w:szCs w:val="16"/>
+                <w:lang w:val="en-US"/>
+              </w:rPr>
+            </w:pPr>
+            <w:r>
+              <w:rPr>
+                <w:sz w:val="16"/>
+                <w:szCs w:val="16"/>
+                <w:lang w:val="en-US"/>
+              </w:rPr>
+              <w:t>20</w:t>
+            </w:r>
+          </w:p>
+        </w:tc>
+        <w:tc>
+          <w:tcPr>
+            <w:tcW w:w="1526" w:type="dxa"/>
+            <w:shd w:val="clear" w:color="auto" w:fill="auto"/>
+          </w:tcPr>
+          <w:p>
+            <w:pPr>
+              <w:spacing w:after="0" w:line="240" w:lineRule="auto"/>
+              <w:rPr>
+                <w:sz w:val="16"/>
+                <w:szCs w:val="16"/>
+                <w:lang w:val="en-US"/>
+              </w:rPr>
+            </w:pPr>
+            <w:r>
+              <w:rPr>
+                <w:sz w:val="16"/>
+                <w:szCs w:val="16"/>
+                <w:lang w:val="en-US"/>
+              </w:rPr>
+              <w:t>POLIWAG</w:t>
+            </w:r>
+          </w:p>
+        </w:tc>
+        <w:tc>
+          <w:tcPr>
+            <w:tcW w:w="1291" w:type="dxa"/>
+            <w:shd w:val="clear" w:color="auto" w:fill="auto"/>
+          </w:tcPr>
+          <w:p>
+            <w:pPr>
+              <w:spacing w:after="0" w:line="240" w:lineRule="auto"/>
+              <w:rPr>
+                <w:sz w:val="16"/>
+                <w:szCs w:val="16"/>
+                <w:lang w:val="en-US"/>
+              </w:rPr>
+            </w:pPr>
+            <w:r>
+              <w:rPr>
+                <w:sz w:val="16"/>
+                <w:szCs w:val="16"/>
+                <w:lang w:val="en-US"/>
+              </w:rPr>
+              <w:t>3/3</w:t>
+            </w:r>
+          </w:p>
+        </w:tc>
+        <w:tc>
+          <w:tcPr>
+            <w:tcW w:w="2995" w:type="dxa"/>
+            <w:shd w:val="clear" w:color="auto" w:fill="auto"/>
+          </w:tcPr>
+          <w:p>
+            <w:pPr>
+              <w:spacing w:after="0" w:line="240" w:lineRule="auto"/>
+              <w:rPr>
+                <w:sz w:val="16"/>
+                <w:szCs w:val="16"/>
+                <w:lang w:val="en-US"/>
+              </w:rPr>
+            </w:pPr>
+          </w:p>
+        </w:tc>
+      </w:tr>
+      <w:tr>
+        <w:tc>
+          <w:tcPr>
+            <w:tcW w:w="1443" w:type="dxa"/>
+            <w:shd w:val="clear" w:color="auto" w:fill="auto"/>
+          </w:tcPr>
+          <w:p>
+            <w:pPr>
+              <w:spacing w:after="0" w:line="240" w:lineRule="auto"/>
+              <w:rPr>
+                <w:sz w:val="16"/>
+                <w:szCs w:val="16"/>
+                <w:lang w:val="en-US"/>
+              </w:rPr>
+            </w:pPr>
+            <w:r>
+              <w:rPr>
+                <w:sz w:val="16"/>
+                <w:szCs w:val="16"/>
+                <w:lang w:val="en-US"/>
+              </w:rPr>
+              <w:t>SHROOMISH</w:t>
+            </w:r>
+          </w:p>
+        </w:tc>
+        <w:tc>
+          <w:tcPr>
+            <w:tcW w:w="1291" w:type="dxa"/>
+            <w:shd w:val="clear" w:color="auto" w:fill="auto"/>
+          </w:tcPr>
+          <w:p>
+            <w:pPr>
+              <w:spacing w:after="0" w:line="240" w:lineRule="auto"/>
+              <w:rPr>
+                <w:sz w:val="16"/>
+                <w:szCs w:val="16"/>
+                <w:lang w:val="en-US"/>
+              </w:rPr>
+            </w:pPr>
+            <w:r>
+              <w:rPr>
+                <w:sz w:val="16"/>
+                <w:szCs w:val="16"/>
+                <w:lang w:val="en-US"/>
+              </w:rPr>
+              <w:t>5/5</w:t>
+            </w:r>
+          </w:p>
+        </w:tc>
+        <w:tc>
+          <w:tcPr>
+            <w:tcW w:w="1060" w:type="dxa"/>
+            <w:shd w:val="clear" w:color="auto" w:fill="auto"/>
+          </w:tcPr>
+          <w:p>
+            <w:pPr>
+              <w:spacing w:after="0" w:line="240" w:lineRule="auto"/>
+              <w:rPr>
+                <w:sz w:val="16"/>
+                <w:szCs w:val="16"/>
+                <w:lang w:val="en-US"/>
+              </w:rPr>
+            </w:pPr>
+            <w:r>
+              <w:rPr>
+                <w:sz w:val="16"/>
+                <w:szCs w:val="16"/>
+                <w:lang w:val="en-US"/>
+              </w:rPr>
+              <w:t>10</w:t>
+            </w:r>
+          </w:p>
+        </w:tc>
+        <w:tc>
+          <w:tcPr>
+            <w:tcW w:w="1526" w:type="dxa"/>
+            <w:shd w:val="clear" w:color="auto" w:fill="auto"/>
+          </w:tcPr>
+          <w:p>
+            <w:pPr>
+              <w:spacing w:after="0" w:line="240" w:lineRule="auto"/>
+              <w:rPr>
+                <w:sz w:val="16"/>
+                <w:szCs w:val="16"/>
+                <w:lang w:val="en-US"/>
+              </w:rPr>
+            </w:pPr>
+            <w:r>
+              <w:rPr>
+                <w:sz w:val="16"/>
+                <w:szCs w:val="16"/>
+                <w:lang w:val="en-US"/>
+              </w:rPr>
+              <w:t>ZIGZAGOON</w:t>
+            </w:r>
+          </w:p>
+        </w:tc>
+        <w:tc>
+          <w:tcPr>
+            <w:tcW w:w="1291" w:type="dxa"/>
+            <w:shd w:val="clear" w:color="auto" w:fill="auto"/>
+          </w:tcPr>
+          <w:p>
+            <w:pPr>
+              <w:spacing w:after="0" w:line="240" w:lineRule="auto"/>
+              <w:rPr>
+                <w:sz w:val="16"/>
+                <w:szCs w:val="16"/>
+                <w:lang w:val="en-US"/>
+              </w:rPr>
+            </w:pPr>
+            <w:r>
+              <w:rPr>
+                <w:sz w:val="16"/>
+                <w:szCs w:val="16"/>
+                <w:lang w:val="en-US"/>
+              </w:rPr>
+              <w:t>3/3</w:t>
+            </w:r>
+          </w:p>
+        </w:tc>
+        <w:tc>
+          <w:tcPr>
+            <w:tcW w:w="2995" w:type="dxa"/>
+            <w:shd w:val="clear" w:color="auto" w:fill="auto"/>
+          </w:tcPr>
+          <w:p>
+            <w:pPr>
+              <w:spacing w:after="0" w:line="240" w:lineRule="auto"/>
+              <w:rPr>
+                <w:sz w:val="16"/>
+                <w:szCs w:val="16"/>
+                <w:lang w:val="en-US"/>
+              </w:rPr>
+            </w:pPr>
+          </w:p>
+        </w:tc>
+      </w:tr>
+      <w:tr>
+        <w:tc>
+          <w:tcPr>
+            <w:tcW w:w="1443" w:type="dxa"/>
+            <w:shd w:val="clear" w:color="auto" w:fill="auto"/>
+          </w:tcPr>
+          <w:p>
+            <w:pPr>
+              <w:spacing w:after="0" w:line="240" w:lineRule="auto"/>
+              <w:rPr>
+                <w:sz w:val="16"/>
+                <w:szCs w:val="16"/>
+                <w:lang w:val="en-US"/>
+              </w:rPr>
+            </w:pPr>
+            <w:r>
+              <w:rPr>
+                <w:sz w:val="16"/>
+                <w:szCs w:val="16"/>
+                <w:lang w:val="en-US"/>
+              </w:rPr>
+              <w:t>POOCHYENA</w:t>
+            </w:r>
+          </w:p>
+        </w:tc>
+        <w:tc>
+          <w:tcPr>
+            <w:tcW w:w="1291" w:type="dxa"/>
+            <w:shd w:val="clear" w:color="auto" w:fill="auto"/>
+          </w:tcPr>
+          <w:p>
+            <w:pPr>
+              <w:spacing w:after="0" w:line="240" w:lineRule="auto"/>
+              <w:rPr>
+                <w:sz w:val="16"/>
+                <w:szCs w:val="16"/>
+                <w:lang w:val="en-US"/>
+              </w:rPr>
+            </w:pPr>
+            <w:r>
+              <w:rPr>
+                <w:sz w:val="16"/>
+                <w:szCs w:val="16"/>
+                <w:lang w:val="en-US"/>
+              </w:rPr>
+              <w:t>6/6</w:t>
+            </w:r>
+          </w:p>
+        </w:tc>
+        <w:tc>
+          <w:tcPr>
+            <w:tcW w:w="1060" w:type="dxa"/>
+            <w:shd w:val="clear" w:color="auto" w:fill="auto"/>
+          </w:tcPr>
+          <w:p>
+            <w:pPr>
+              <w:spacing w:after="0" w:line="240" w:lineRule="auto"/>
+              <w:rPr>
+                <w:sz w:val="16"/>
+                <w:szCs w:val="16"/>
+                <w:lang w:val="en-US"/>
+              </w:rPr>
+            </w:pPr>
+            <w:r>
+              <w:rPr>
+                <w:sz w:val="16"/>
+                <w:szCs w:val="16"/>
+                <w:lang w:val="en-US"/>
+              </w:rPr>
+              <w:t>10</w:t>
+            </w:r>
+          </w:p>
+        </w:tc>
+        <w:tc>
+          <w:tcPr>
+            <w:tcW w:w="1526" w:type="dxa"/>
+            <w:shd w:val="clear" w:color="auto" w:fill="auto"/>
+          </w:tcPr>
+          <w:p>
+            <w:pPr>
+              <w:spacing w:after="0" w:line="240" w:lineRule="auto"/>
+              <w:rPr>
+                <w:sz w:val="16"/>
+                <w:szCs w:val="16"/>
+                <w:lang w:val="en-US"/>
+              </w:rPr>
+            </w:pPr>
+            <w:r>
+              <w:rPr>
+                <w:sz w:val="16"/>
+                <w:szCs w:val="16"/>
+                <w:lang w:val="en-US"/>
+              </w:rPr>
+              <w:t>EEVEE</w:t>
+            </w:r>
+          </w:p>
+        </w:tc>
+        <w:tc>
+          <w:tcPr>
+            <w:tcW w:w="1291" w:type="dxa"/>
+            <w:shd w:val="clear" w:color="auto" w:fill="auto"/>
+          </w:tcPr>
+          <w:p>
+            <w:pPr>
+              <w:spacing w:after="0" w:line="240" w:lineRule="auto"/>
+              <w:rPr>
+                <w:sz w:val="16"/>
+                <w:szCs w:val="16"/>
+                <w:lang w:val="en-US"/>
+              </w:rPr>
+            </w:pPr>
+            <w:r>
+              <w:rPr>
+                <w:sz w:val="16"/>
+                <w:szCs w:val="16"/>
+                <w:lang w:val="en-US"/>
+              </w:rPr>
+              <w:t>4/4</w:t>
+            </w:r>
+          </w:p>
+        </w:tc>
+        <w:tc>
+          <w:tcPr>
+            <w:tcW w:w="2995" w:type="dxa"/>
+            <w:shd w:val="clear" w:color="auto" w:fill="auto"/>
+          </w:tcPr>
+          <w:p>
+            <w:pPr>
+              <w:spacing w:after="0" w:line="240" w:lineRule="auto"/>
+              <w:rPr>
+                <w:sz w:val="16"/>
+                <w:szCs w:val="16"/>
+                <w:lang w:val="en-US"/>
+              </w:rPr>
+            </w:pPr>
+          </w:p>
+        </w:tc>
+      </w:tr>
+      <w:tr>
+        <w:tc>
+          <w:tcPr>
+            <w:tcW w:w="1443" w:type="dxa"/>
+            <w:shd w:val="clear" w:color="auto" w:fill="auto"/>
+          </w:tcPr>
+          <w:p>
+            <w:pPr>
+              <w:spacing w:after="0" w:line="240" w:lineRule="auto"/>
+              <w:rPr>
+                <w:sz w:val="16"/>
+                <w:szCs w:val="16"/>
+                <w:lang w:val="en-US"/>
+              </w:rPr>
+            </w:pPr>
+            <w:r>
+              <w:rPr>
+                <w:sz w:val="16"/>
+                <w:szCs w:val="16"/>
+                <w:lang w:val="en-US"/>
+              </w:rPr>
+              <w:t>SILCOON</w:t>
+            </w:r>
+          </w:p>
+        </w:tc>
+        <w:tc>
+          <w:tcPr>
+            <w:tcW w:w="1291" w:type="dxa"/>
+            <w:shd w:val="clear" w:color="auto" w:fill="auto"/>
+          </w:tcPr>
+          <w:p>
+            <w:pPr>
+              <w:spacing w:after="0" w:line="240" w:lineRule="auto"/>
+              <w:rPr>
+                <w:sz w:val="16"/>
+                <w:szCs w:val="16"/>
+                <w:lang w:val="en-US"/>
+              </w:rPr>
+            </w:pPr>
+            <w:r>
+              <w:rPr>
+                <w:sz w:val="16"/>
+                <w:szCs w:val="16"/>
+                <w:lang w:val="en-US"/>
+              </w:rPr>
+              <w:t>5/5</w:t>
+            </w:r>
+          </w:p>
+        </w:tc>
+        <w:tc>
+          <w:tcPr>
+            <w:tcW w:w="1060" w:type="dxa"/>
+            <w:shd w:val="clear" w:color="auto" w:fill="auto"/>
+          </w:tcPr>
+          <w:p>
+            <w:pPr>
+              <w:spacing w:after="0" w:line="240" w:lineRule="auto"/>
+              <w:rPr>
+                <w:sz w:val="16"/>
+                <w:szCs w:val="16"/>
+                <w:lang w:val="en-US"/>
+              </w:rPr>
+            </w:pPr>
+            <w:r>
+              <w:rPr>
+                <w:sz w:val="16"/>
+                <w:szCs w:val="16"/>
+                <w:lang w:val="en-US"/>
+              </w:rPr>
+              <w:t>10</w:t>
+            </w:r>
+          </w:p>
+        </w:tc>
+        <w:tc>
+          <w:tcPr>
+            <w:tcW w:w="1526" w:type="dxa"/>
+            <w:shd w:val="clear" w:color="auto" w:fill="auto"/>
+          </w:tcPr>
+          <w:p>
+            <w:pPr>
+              <w:spacing w:after="0" w:line="240" w:lineRule="auto"/>
+              <w:rPr>
+                <w:sz w:val="16"/>
+                <w:szCs w:val="16"/>
+                <w:lang w:val="en-US"/>
+              </w:rPr>
+            </w:pPr>
+            <w:r>
+              <w:rPr>
+                <w:sz w:val="16"/>
+                <w:szCs w:val="16"/>
+                <w:lang w:val="en-US"/>
+              </w:rPr>
+              <w:t>WINGULL</w:t>
+            </w:r>
+          </w:p>
+        </w:tc>
+        <w:tc>
+          <w:tcPr>
+            <w:tcW w:w="1291" w:type="dxa"/>
+            <w:shd w:val="clear" w:color="auto" w:fill="auto"/>
+          </w:tcPr>
+          <w:p>
+            <w:pPr>
+              <w:spacing w:after="0" w:line="240" w:lineRule="auto"/>
+              <w:rPr>
+                <w:sz w:val="16"/>
+                <w:szCs w:val="16"/>
+                <w:lang w:val="en-US"/>
+              </w:rPr>
+            </w:pPr>
+            <w:r>
+              <w:rPr>
+                <w:sz w:val="16"/>
+                <w:szCs w:val="16"/>
+                <w:lang w:val="en-US"/>
+              </w:rPr>
+              <w:t>2/2</w:t>
+            </w:r>
+          </w:p>
+        </w:tc>
+        <w:tc>
+          <w:tcPr>
+            <w:tcW w:w="2995" w:type="dxa"/>
+            <w:shd w:val="clear" w:color="auto" w:fill="auto"/>
+          </w:tcPr>
+          <w:p>
+            <w:pPr>
+              <w:spacing w:after="0" w:line="240" w:lineRule="auto"/>
+              <w:rPr>
+                <w:sz w:val="16"/>
+                <w:szCs w:val="16"/>
+                <w:lang w:val="en-US"/>
+              </w:rPr>
+            </w:pPr>
+          </w:p>
+        </w:tc>
+      </w:tr>
+      <w:tr>
+        <w:tc>
+          <w:tcPr>
+            <w:tcW w:w="1443" w:type="dxa"/>
+            <w:shd w:val="clear" w:color="auto" w:fill="auto"/>
+          </w:tcPr>
+          <w:p>
+            <w:pPr>
+              <w:spacing w:after="0" w:line="240" w:lineRule="auto"/>
+              <w:rPr>
+                <w:sz w:val="16"/>
+                <w:szCs w:val="16"/>
+                <w:lang w:val="en-US"/>
+              </w:rPr>
+            </w:pPr>
+            <w:r>
+              <w:rPr>
+                <w:sz w:val="16"/>
+                <w:szCs w:val="16"/>
+                <w:lang w:val="en-US"/>
+              </w:rPr>
+              <w:t>CASCOON</w:t>
+            </w:r>
+          </w:p>
+        </w:tc>
+        <w:tc>
+          <w:tcPr>
+            <w:tcW w:w="1291" w:type="dxa"/>
+            <w:shd w:val="clear" w:color="auto" w:fill="auto"/>
+          </w:tcPr>
+          <w:p>
+            <w:pPr>
+              <w:spacing w:after="0" w:line="240" w:lineRule="auto"/>
+              <w:rPr>
+                <w:sz w:val="16"/>
+                <w:szCs w:val="16"/>
+                <w:lang w:val="en-US"/>
+              </w:rPr>
+            </w:pPr>
+            <w:r>
+              <w:rPr>
+                <w:sz w:val="16"/>
+                <w:szCs w:val="16"/>
+                <w:lang w:val="en-US"/>
+              </w:rPr>
+              <w:t>5/5</w:t>
+            </w:r>
+          </w:p>
+        </w:tc>
+        <w:tc>
+          <w:tcPr>
+            <w:tcW w:w="1060" w:type="dxa"/>
+            <w:shd w:val="clear" w:color="auto" w:fill="auto"/>
+          </w:tcPr>
+          <w:p>
+            <w:pPr>
+              <w:spacing w:after="0" w:line="240" w:lineRule="auto"/>
+              <w:rPr>
+                <w:sz w:val="16"/>
+                <w:szCs w:val="16"/>
+                <w:lang w:val="en-US"/>
+              </w:rPr>
+            </w:pPr>
+            <w:r>
+              <w:rPr>
+                <w:sz w:val="16"/>
+                <w:szCs w:val="16"/>
+                <w:lang w:val="en-US"/>
+              </w:rPr>
+              <w:t>10</w:t>
+            </w:r>
+          </w:p>
+        </w:tc>
+        <w:tc>
+          <w:tcPr>
+            <w:tcW w:w="1526" w:type="dxa"/>
+            <w:shd w:val="clear" w:color="auto" w:fill="auto"/>
+          </w:tcPr>
+          <w:p>
+            <w:pPr>
+              <w:spacing w:after="0" w:line="240" w:lineRule="auto"/>
+              <w:rPr>
+                <w:sz w:val="16"/>
+                <w:szCs w:val="16"/>
+                <w:lang w:val="en-US"/>
+              </w:rPr>
+            </w:pPr>
+            <w:r>
+              <w:rPr>
+                <w:sz w:val="16"/>
+                <w:szCs w:val="16"/>
+                <w:lang w:val="en-US"/>
+              </w:rPr>
+              <w:t>TAILLOW</w:t>
+            </w:r>
+          </w:p>
+        </w:tc>
+        <w:tc>
+          <w:tcPr>
+            <w:tcW w:w="1291" w:type="dxa"/>
+            <w:shd w:val="clear" w:color="auto" w:fill="auto"/>
+          </w:tcPr>
+          <w:p>
+            <w:pPr>
+              <w:spacing w:after="0" w:line="240" w:lineRule="auto"/>
+              <w:rPr>
+                <w:sz w:val="16"/>
+                <w:szCs w:val="16"/>
+                <w:lang w:val="en-US"/>
+              </w:rPr>
+            </w:pPr>
+            <w:r>
+              <w:rPr>
+                <w:sz w:val="16"/>
+                <w:szCs w:val="16"/>
+                <w:lang w:val="en-US"/>
+              </w:rPr>
+              <w:t>3/3</w:t>
+            </w:r>
+          </w:p>
+        </w:tc>
+        <w:tc>
+          <w:tcPr>
+            <w:tcW w:w="2995" w:type="dxa"/>
+            <w:shd w:val="clear" w:color="auto" w:fill="auto"/>
+          </w:tcPr>
+          <w:p>
+            <w:pPr>
+              <w:spacing w:after="0" w:line="240" w:lineRule="auto"/>
+              <w:rPr>
+                <w:sz w:val="16"/>
+                <w:szCs w:val="16"/>
+                <w:lang w:val="en-US"/>
+              </w:rPr>
+            </w:pPr>
+          </w:p>
+        </w:tc>
+      </w:tr>
+      <w:tr>
+        <w:tc>
+          <w:tcPr>
+            <w:tcW w:w="1443" w:type="dxa"/>
+            <w:shd w:val="clear" w:color="auto" w:fill="auto"/>
+          </w:tcPr>
+          <w:p>
+            <w:pPr>
+              <w:spacing w:after="0" w:line="240" w:lineRule="auto"/>
+              <w:rPr>
+                <w:sz w:val="16"/>
+                <w:szCs w:val="16"/>
+                <w:lang w:val="en-US"/>
+              </w:rPr>
+            </w:pPr>
+            <w:r>
+              <w:rPr>
+                <w:sz w:val="16"/>
+                <w:szCs w:val="16"/>
+                <w:lang w:val="en-US"/>
+              </w:rPr>
+              <w:t>WURMPLE</w:t>
+            </w:r>
+          </w:p>
+        </w:tc>
+        <w:tc>
+          <w:tcPr>
+            <w:tcW w:w="1291" w:type="dxa"/>
+            <w:shd w:val="clear" w:color="auto" w:fill="auto"/>
+          </w:tcPr>
+          <w:p>
+            <w:pPr>
+              <w:spacing w:after="0" w:line="240" w:lineRule="auto"/>
+              <w:rPr>
+                <w:sz w:val="16"/>
+                <w:szCs w:val="16"/>
+                <w:lang w:val="en-US"/>
+              </w:rPr>
+            </w:pPr>
+            <w:r>
+              <w:rPr>
+                <w:sz w:val="16"/>
+                <w:szCs w:val="16"/>
+                <w:lang w:val="en-US"/>
+              </w:rPr>
+              <w:t>6/6</w:t>
+            </w:r>
+          </w:p>
+        </w:tc>
+        <w:tc>
+          <w:tcPr>
+            <w:tcW w:w="1060" w:type="dxa"/>
+            <w:shd w:val="clear" w:color="auto" w:fill="auto"/>
+          </w:tcPr>
+          <w:p>
+            <w:pPr>
+              <w:spacing w:after="0" w:line="240" w:lineRule="auto"/>
+              <w:rPr>
+                <w:sz w:val="16"/>
+                <w:szCs w:val="16"/>
+                <w:lang w:val="en-US"/>
+              </w:rPr>
+            </w:pPr>
+            <w:r>
+              <w:rPr>
+                <w:sz w:val="16"/>
+                <w:szCs w:val="16"/>
+                <w:lang w:val="en-US"/>
+              </w:rPr>
+              <w:t>5</w:t>
+            </w:r>
+          </w:p>
+        </w:tc>
+        <w:tc>
+          <w:tcPr>
+            <w:tcW w:w="1526" w:type="dxa"/>
+            <w:shd w:val="clear" w:color="auto" w:fill="auto"/>
+          </w:tcPr>
+          <w:p>
+            <w:pPr>
+              <w:spacing w:after="0" w:line="240" w:lineRule="auto"/>
+              <w:rPr>
+                <w:sz w:val="16"/>
+                <w:szCs w:val="16"/>
+                <w:lang w:val="en-US"/>
+              </w:rPr>
+            </w:pPr>
+            <w:r>
+              <w:rPr>
+                <w:sz w:val="16"/>
+                <w:szCs w:val="16"/>
+                <w:lang w:val="en-US"/>
+              </w:rPr>
+              <w:t>TAILLOW</w:t>
+            </w:r>
+          </w:p>
+        </w:tc>
+        <w:tc>
+          <w:tcPr>
+            <w:tcW w:w="1291" w:type="dxa"/>
+            <w:shd w:val="clear" w:color="auto" w:fill="auto"/>
+          </w:tcPr>
+          <w:p>
+            <w:pPr>
+              <w:spacing w:after="0" w:line="240" w:lineRule="auto"/>
+              <w:rPr>
+                <w:sz w:val="16"/>
+                <w:szCs w:val="16"/>
+                <w:lang w:val="en-US"/>
+              </w:rPr>
+            </w:pPr>
+            <w:r>
+              <w:rPr>
+                <w:sz w:val="16"/>
+                <w:szCs w:val="16"/>
+                <w:lang w:val="en-US"/>
+              </w:rPr>
+              <w:t>3/3</w:t>
+            </w:r>
+          </w:p>
+        </w:tc>
+        <w:tc>
+          <w:tcPr>
+            <w:tcW w:w="2995" w:type="dxa"/>
+            <w:shd w:val="clear" w:color="auto" w:fill="auto"/>
+          </w:tcPr>
+          <w:p>
+            <w:pPr>
+              <w:spacing w:after="0" w:line="240" w:lineRule="auto"/>
+              <w:rPr>
+                <w:sz w:val="16"/>
+                <w:szCs w:val="16"/>
+                <w:lang w:val="en-US"/>
+              </w:rPr>
+            </w:pPr>
+          </w:p>
+        </w:tc>
+      </w:tr>
+      <w:tr>
+        <w:tc>
+          <w:tcPr>
+            <w:tcW w:w="1443" w:type="dxa"/>
+            <w:shd w:val="clear" w:color="auto" w:fill="auto"/>
+          </w:tcPr>
+          <w:p>
+            <w:pPr>
+              <w:spacing w:after="0" w:line="240" w:lineRule="auto"/>
+              <w:rPr>
+                <w:sz w:val="16"/>
+                <w:szCs w:val="16"/>
+                <w:lang w:val="en-US"/>
+              </w:rPr>
+            </w:pPr>
+            <w:r>
+              <w:rPr>
+                <w:sz w:val="16"/>
+                <w:szCs w:val="16"/>
+                <w:lang w:val="en-US"/>
+              </w:rPr>
+              <w:t>SHROOMISH</w:t>
+            </w:r>
+          </w:p>
+        </w:tc>
+        <w:tc>
+          <w:tcPr>
+            <w:tcW w:w="1291" w:type="dxa"/>
+            <w:shd w:val="clear" w:color="auto" w:fill="auto"/>
+          </w:tcPr>
+          <w:p>
+            <w:pPr>
+              <w:spacing w:after="0" w:line="240" w:lineRule="auto"/>
+              <w:rPr>
+                <w:sz w:val="16"/>
+                <w:szCs w:val="16"/>
+                <w:lang w:val="en-US"/>
+              </w:rPr>
+            </w:pPr>
+            <w:r>
+              <w:rPr>
+                <w:sz w:val="16"/>
+                <w:szCs w:val="16"/>
+                <w:lang w:val="en-US"/>
+              </w:rPr>
+              <w:t>6/6</w:t>
+            </w:r>
+          </w:p>
+        </w:tc>
+        <w:tc>
+          <w:tcPr>
+            <w:tcW w:w="1060" w:type="dxa"/>
+            <w:shd w:val="clear" w:color="auto" w:fill="auto"/>
+          </w:tcPr>
+          <w:p>
+            <w:pPr>
+              <w:spacing w:after="0" w:line="240" w:lineRule="auto"/>
+              <w:rPr>
+                <w:sz w:val="16"/>
+                <w:szCs w:val="16"/>
+                <w:lang w:val="en-US"/>
+              </w:rPr>
+            </w:pPr>
+            <w:r>
+              <w:rPr>
+                <w:sz w:val="16"/>
+                <w:szCs w:val="16"/>
+                <w:lang w:val="en-US"/>
+              </w:rPr>
+              <w:t>5</w:t>
+            </w:r>
+          </w:p>
+        </w:tc>
+        <w:tc>
+          <w:tcPr>
+            <w:tcW w:w="1526" w:type="dxa"/>
+            <w:shd w:val="clear" w:color="auto" w:fill="auto"/>
+          </w:tcPr>
+          <w:p>
+            <w:pPr>
+              <w:spacing w:after="0" w:line="240" w:lineRule="auto"/>
+              <w:rPr>
+                <w:sz w:val="16"/>
+                <w:szCs w:val="16"/>
+                <w:lang w:val="en-US"/>
+              </w:rPr>
+            </w:pPr>
+            <w:r>
+              <w:rPr>
+                <w:sz w:val="16"/>
+                <w:szCs w:val="16"/>
+                <w:lang w:val="en-US"/>
+              </w:rPr>
+              <w:t>TAILLOW</w:t>
+            </w:r>
+          </w:p>
+        </w:tc>
+        <w:tc>
+          <w:tcPr>
+            <w:tcW w:w="1291" w:type="dxa"/>
+            <w:shd w:val="clear" w:color="auto" w:fill="auto"/>
+          </w:tcPr>
+          <w:p>
+            <w:pPr>
+              <w:spacing w:after="0" w:line="240" w:lineRule="auto"/>
+              <w:rPr>
+                <w:sz w:val="16"/>
+                <w:szCs w:val="16"/>
+                <w:lang w:val="en-US"/>
+              </w:rPr>
+            </w:pPr>
+            <w:r>
+              <w:rPr>
+                <w:sz w:val="16"/>
+                <w:szCs w:val="16"/>
+                <w:lang w:val="en-US"/>
+              </w:rPr>
+              <w:t>4/4</w:t>
+            </w:r>
+          </w:p>
+        </w:tc>
+        <w:tc>
+          <w:tcPr>
+            <w:tcW w:w="2995" w:type="dxa"/>
+            <w:shd w:val="clear" w:color="auto" w:fill="auto"/>
+          </w:tcPr>
+          <w:p>
+            <w:pPr>
+              <w:spacing w:after="0" w:line="240" w:lineRule="auto"/>
+              <w:rPr>
+                <w:sz w:val="16"/>
+                <w:szCs w:val="16"/>
+                <w:lang w:val="en-US"/>
+              </w:rPr>
+            </w:pPr>
+          </w:p>
+        </w:tc>
+      </w:tr>
+      <w:tr>
+        <w:tc>
+          <w:tcPr>
+            <w:tcW w:w="1443" w:type="dxa"/>
+            <w:shd w:val="clear" w:color="auto" w:fill="auto"/>
+          </w:tcPr>
+          <w:p>
+            <w:pPr>
+              <w:spacing w:after="0" w:line="240" w:lineRule="auto"/>
+              <w:rPr>
+                <w:sz w:val="16"/>
+                <w:szCs w:val="16"/>
+                <w:lang w:val="en-US"/>
+              </w:rPr>
+            </w:pPr>
+            <w:r>
+              <w:rPr>
+                <w:sz w:val="16"/>
+                <w:szCs w:val="16"/>
+                <w:lang w:val="en-US"/>
+              </w:rPr>
+              <w:t>TAILLOW</w:t>
+            </w:r>
+          </w:p>
+        </w:tc>
+        <w:tc>
+          <w:tcPr>
+            <w:tcW w:w="1291" w:type="dxa"/>
+            <w:shd w:val="clear" w:color="auto" w:fill="auto"/>
+          </w:tcPr>
+          <w:p>
+            <w:pPr>
+              <w:spacing w:after="0" w:line="240" w:lineRule="auto"/>
+              <w:rPr>
+                <w:sz w:val="16"/>
+                <w:szCs w:val="16"/>
+                <w:lang w:val="en-US"/>
+              </w:rPr>
+            </w:pPr>
+            <w:r>
+              <w:rPr>
+                <w:sz w:val="16"/>
+                <w:szCs w:val="16"/>
+                <w:lang w:val="en-US"/>
+              </w:rPr>
+              <w:t>5/5</w:t>
+            </w:r>
+          </w:p>
+        </w:tc>
+        <w:tc>
+          <w:tcPr>
+            <w:tcW w:w="1060" w:type="dxa"/>
+            <w:shd w:val="clear" w:color="auto" w:fill="auto"/>
+          </w:tcPr>
+          <w:p>
+            <w:pPr>
+              <w:spacing w:after="0" w:line="240" w:lineRule="auto"/>
+              <w:rPr>
+                <w:sz w:val="16"/>
+                <w:szCs w:val="16"/>
+                <w:lang w:val="en-US"/>
+              </w:rPr>
+            </w:pPr>
+            <w:r>
+              <w:rPr>
+                <w:sz w:val="16"/>
+                <w:szCs w:val="16"/>
+                <w:lang w:val="en-US"/>
+              </w:rPr>
+              <w:t>4</w:t>
+            </w:r>
+          </w:p>
+        </w:tc>
+        <w:tc>
+          <w:tcPr>
+            <w:tcW w:w="1526" w:type="dxa"/>
+            <w:shd w:val="clear" w:color="auto" w:fill="auto"/>
+          </w:tcPr>
+          <w:p>
+            <w:pPr>
+              <w:spacing w:after="0" w:line="240" w:lineRule="auto"/>
+              <w:rPr>
+                <w:sz w:val="16"/>
+                <w:szCs w:val="16"/>
+                <w:lang w:val="en-US"/>
+              </w:rPr>
+            </w:pPr>
+            <w:r>
+              <w:rPr>
+                <w:sz w:val="16"/>
+                <w:szCs w:val="16"/>
+                <w:lang w:val="en-US"/>
+              </w:rPr>
+              <w:t>WINGULL</w:t>
+            </w:r>
+          </w:p>
+        </w:tc>
+        <w:tc>
+          <w:tcPr>
+            <w:tcW w:w="1291" w:type="dxa"/>
+            <w:shd w:val="clear" w:color="auto" w:fill="auto"/>
+          </w:tcPr>
+          <w:p>
+            <w:pPr>
+              <w:spacing w:after="0" w:line="240" w:lineRule="auto"/>
+              <w:rPr>
+                <w:sz w:val="16"/>
+                <w:szCs w:val="16"/>
+                <w:lang w:val="en-US"/>
+              </w:rPr>
+            </w:pPr>
+            <w:r>
+              <w:rPr>
+                <w:sz w:val="16"/>
+                <w:szCs w:val="16"/>
+                <w:lang w:val="en-US"/>
+              </w:rPr>
+              <w:t>3/3</w:t>
+            </w:r>
+          </w:p>
+        </w:tc>
+        <w:tc>
+          <w:tcPr>
+            <w:tcW w:w="2995" w:type="dxa"/>
+            <w:shd w:val="clear" w:color="auto" w:fill="auto"/>
+            <w:vAlign w:val="center"/>
+          </w:tcPr>
+          <w:p>
+            <w:pPr>
+              <w:spacing w:after="0" w:line="240" w:lineRule="auto"/>
+              <w:jc w:val="center"/>
+              <w:rPr>
+                <w:sz w:val="16"/>
+                <w:szCs w:val="16"/>
+                <w:lang w:val="en-US"/>
+              </w:rPr>
+            </w:pPr>
+          </w:p>
+        </w:tc>
+      </w:tr>
+      <w:tr>
+        <w:tc>
+          <w:tcPr>
+            <w:tcW w:w="1443" w:type="dxa"/>
+            <w:shd w:val="clear" w:color="auto" w:fill="auto"/>
+          </w:tcPr>
+          <w:p>
+            <w:pPr>
+              <w:spacing w:after="0" w:line="240" w:lineRule="auto"/>
+              <w:rPr>
+                <w:sz w:val="16"/>
+                <w:szCs w:val="16"/>
+                <w:lang w:val="en-US"/>
+              </w:rPr>
+            </w:pPr>
+            <w:r>
+              <w:rPr>
+                <w:sz w:val="16"/>
+                <w:szCs w:val="16"/>
+                <w:lang w:val="en-US"/>
+              </w:rPr>
+              <w:t>SLAKOTH</w:t>
+            </w:r>
+          </w:p>
+        </w:tc>
+        <w:tc>
+          <w:tcPr>
+            <w:tcW w:w="1291" w:type="dxa"/>
+            <w:shd w:val="clear" w:color="auto" w:fill="auto"/>
+          </w:tcPr>
+          <w:p>
+            <w:pPr>
+              <w:spacing w:after="0" w:line="240" w:lineRule="auto"/>
+              <w:rPr>
+                <w:sz w:val="16"/>
+                <w:szCs w:val="16"/>
+                <w:lang w:val="en-US"/>
+              </w:rPr>
+            </w:pPr>
+            <w:r>
+              <w:rPr>
+                <w:sz w:val="16"/>
+                <w:szCs w:val="16"/>
+                <w:lang w:val="en-US"/>
+              </w:rPr>
+              <w:t>5/5</w:t>
+            </w:r>
+          </w:p>
+        </w:tc>
+        <w:tc>
+          <w:tcPr>
+            <w:tcW w:w="1060" w:type="dxa"/>
+            <w:shd w:val="clear" w:color="auto" w:fill="auto"/>
+          </w:tcPr>
+          <w:p>
+            <w:pPr>
+              <w:spacing w:after="0" w:line="240" w:lineRule="auto"/>
+              <w:rPr>
+                <w:sz w:val="16"/>
+                <w:szCs w:val="16"/>
+                <w:lang w:val="en-US"/>
+              </w:rPr>
+            </w:pPr>
+            <w:r>
+              <w:rPr>
+                <w:sz w:val="16"/>
+                <w:szCs w:val="16"/>
+                <w:lang w:val="en-US"/>
+              </w:rPr>
+              <w:t>4</w:t>
+            </w:r>
+          </w:p>
+        </w:tc>
+        <w:tc>
+          <w:tcPr>
+            <w:tcW w:w="1526" w:type="dxa"/>
+            <w:shd w:val="clear" w:color="auto" w:fill="auto"/>
+          </w:tcPr>
+          <w:p>
+            <w:pPr>
+              <w:spacing w:after="0" w:line="240" w:lineRule="auto"/>
+              <w:rPr>
+                <w:sz w:val="16"/>
+                <w:szCs w:val="16"/>
+                <w:lang w:val="en-US"/>
+              </w:rPr>
+            </w:pPr>
+            <w:r>
+              <w:rPr>
+                <w:sz w:val="16"/>
+                <w:szCs w:val="16"/>
+                <w:lang w:val="en-US"/>
+              </w:rPr>
+              <w:t>WINGULL</w:t>
+            </w:r>
+          </w:p>
+        </w:tc>
+        <w:tc>
+          <w:tcPr>
+            <w:tcW w:w="1291" w:type="dxa"/>
+            <w:shd w:val="clear" w:color="auto" w:fill="auto"/>
+          </w:tcPr>
+          <w:p>
+            <w:pPr>
+              <w:spacing w:after="0" w:line="240" w:lineRule="auto"/>
+              <w:rPr>
+                <w:sz w:val="16"/>
+                <w:szCs w:val="16"/>
+                <w:lang w:val="en-US"/>
+              </w:rPr>
+            </w:pPr>
+            <w:r>
+              <w:rPr>
+                <w:sz w:val="16"/>
+                <w:szCs w:val="16"/>
+                <w:lang w:val="en-US"/>
+              </w:rPr>
+              <w:t>3/3</w:t>
+            </w:r>
+          </w:p>
+        </w:tc>
+        <w:tc>
+          <w:tcPr>
+            <w:tcW w:w="2995" w:type="dxa"/>
+            <w:shd w:val="clear" w:color="auto" w:fill="auto"/>
+          </w:tcPr>
+          <w:p>
+            <w:pPr>
+              <w:spacing w:after="0" w:line="240" w:lineRule="auto"/>
+              <w:rPr>
+                <w:sz w:val="16"/>
+                <w:szCs w:val="16"/>
+                <w:lang w:val="en-US"/>
+              </w:rPr>
+            </w:pPr>
+          </w:p>
+        </w:tc>
+      </w:tr>
+      <w:tr>
+        <w:tc>
+          <w:tcPr>
+            <w:tcW w:w="1443" w:type="dxa"/>
+            <w:shd w:val="clear" w:color="auto" w:fill="auto"/>
+          </w:tcPr>
+          <w:p>
+            <w:pPr>
+              <w:spacing w:after="0" w:line="240" w:lineRule="auto"/>
+              <w:rPr>
+                <w:sz w:val="16"/>
+                <w:szCs w:val="16"/>
+                <w:lang w:val="en-US"/>
+              </w:rPr>
+            </w:pPr>
+            <w:r>
+              <w:rPr>
+                <w:sz w:val="16"/>
+                <w:szCs w:val="16"/>
+                <w:lang w:val="en-US"/>
+              </w:rPr>
+              <w:t>TAILLOW</w:t>
+            </w:r>
+          </w:p>
+        </w:tc>
+        <w:tc>
+          <w:tcPr>
+            <w:tcW w:w="1291" w:type="dxa"/>
+            <w:shd w:val="clear" w:color="auto" w:fill="auto"/>
+          </w:tcPr>
+          <w:p>
+            <w:pPr>
+              <w:spacing w:after="0" w:line="240" w:lineRule="auto"/>
+              <w:rPr>
+                <w:sz w:val="16"/>
+                <w:szCs w:val="16"/>
+                <w:lang w:val="en-US"/>
+              </w:rPr>
+            </w:pPr>
+            <w:r>
+              <w:rPr>
+                <w:sz w:val="16"/>
+                <w:szCs w:val="16"/>
+                <w:lang w:val="en-US"/>
+              </w:rPr>
+              <w:t>6/6</w:t>
+            </w:r>
+          </w:p>
+        </w:tc>
+        <w:tc>
+          <w:tcPr>
+            <w:tcW w:w="1060" w:type="dxa"/>
+            <w:shd w:val="clear" w:color="auto" w:fill="auto"/>
+          </w:tcPr>
+          <w:p>
+            <w:pPr>
+              <w:spacing w:after="0" w:line="240" w:lineRule="auto"/>
+              <w:rPr>
+                <w:sz w:val="16"/>
+                <w:szCs w:val="16"/>
+                <w:lang w:val="en-US"/>
+              </w:rPr>
+            </w:pPr>
+            <w:r>
+              <w:rPr>
+                <w:sz w:val="16"/>
+                <w:szCs w:val="16"/>
+                <w:lang w:val="en-US"/>
+              </w:rPr>
+              <w:t>1</w:t>
+            </w:r>
+          </w:p>
+        </w:tc>
+        <w:tc>
+          <w:tcPr>
+            <w:tcW w:w="1526" w:type="dxa"/>
+            <w:shd w:val="clear" w:color="auto" w:fill="auto"/>
+          </w:tcPr>
+          <w:p>
+            <w:pPr>
+              <w:spacing w:after="0" w:line="240" w:lineRule="auto"/>
+              <w:rPr>
+                <w:sz w:val="16"/>
+                <w:szCs w:val="16"/>
+                <w:lang w:val="en-US"/>
+              </w:rPr>
+            </w:pPr>
+            <w:r>
+              <w:rPr>
+                <w:sz w:val="16"/>
+                <w:szCs w:val="16"/>
+                <w:lang w:val="en-US"/>
+              </w:rPr>
+              <w:t>WINGULL</w:t>
+            </w:r>
+          </w:p>
+        </w:tc>
+        <w:tc>
+          <w:tcPr>
+            <w:tcW w:w="1291" w:type="dxa"/>
+            <w:shd w:val="clear" w:color="auto" w:fill="auto"/>
+          </w:tcPr>
+          <w:p>
+            <w:pPr>
+              <w:spacing w:after="0" w:line="240" w:lineRule="auto"/>
+              <w:rPr>
+                <w:sz w:val="16"/>
+                <w:szCs w:val="16"/>
+                <w:lang w:val="en-US"/>
+              </w:rPr>
+            </w:pPr>
+            <w:r>
+              <w:rPr>
+                <w:sz w:val="16"/>
+                <w:szCs w:val="16"/>
+                <w:lang w:val="en-US"/>
+              </w:rPr>
+              <w:t>2/2</w:t>
+            </w:r>
+          </w:p>
+        </w:tc>
+        <w:tc>
+          <w:tcPr>
+            <w:tcW w:w="2995" w:type="dxa"/>
+            <w:shd w:val="clear" w:color="auto" w:fill="auto"/>
+          </w:tcPr>
+          <w:p>
+            <w:pPr>
+              <w:spacing w:after="0" w:line="240" w:lineRule="auto"/>
+              <w:rPr>
+                <w:sz w:val="16"/>
+                <w:szCs w:val="16"/>
+                <w:lang w:val="en-US"/>
+              </w:rPr>
+            </w:pPr>
+          </w:p>
+        </w:tc>
+      </w:tr>
+      <w:tr>
+        <w:tc>
+          <w:tcPr>
+            <w:tcW w:w="1443" w:type="dxa"/>
+            <w:shd w:val="clear" w:color="auto" w:fill="auto"/>
+          </w:tcPr>
+          <w:p>
+            <w:pPr>
+              <w:spacing w:after="0" w:line="240" w:lineRule="auto"/>
+              <w:rPr>
+                <w:sz w:val="16"/>
+                <w:szCs w:val="16"/>
+                <w:lang w:val="en-US"/>
+              </w:rPr>
+            </w:pPr>
+            <w:r>
+              <w:rPr>
+                <w:sz w:val="16"/>
+                <w:szCs w:val="16"/>
+                <w:lang w:val="en-US"/>
+              </w:rPr>
+              <w:t>SLAKOTH</w:t>
+            </w:r>
+          </w:p>
+        </w:tc>
+        <w:tc>
+          <w:tcPr>
+            <w:tcW w:w="1291" w:type="dxa"/>
+            <w:shd w:val="clear" w:color="auto" w:fill="auto"/>
+          </w:tcPr>
+          <w:p>
+            <w:pPr>
+              <w:spacing w:after="0" w:line="240" w:lineRule="auto"/>
+              <w:rPr>
+                <w:sz w:val="16"/>
+                <w:szCs w:val="16"/>
+                <w:lang w:val="en-US"/>
+              </w:rPr>
+            </w:pPr>
+            <w:r>
+              <w:rPr>
+                <w:sz w:val="16"/>
+                <w:szCs w:val="16"/>
+                <w:lang w:val="en-US"/>
+              </w:rPr>
+              <w:t>6/6</w:t>
+            </w:r>
+          </w:p>
+        </w:tc>
+        <w:tc>
+          <w:tcPr>
+            <w:tcW w:w="1060" w:type="dxa"/>
+            <w:shd w:val="clear" w:color="auto" w:fill="auto"/>
+          </w:tcPr>
+          <w:p>
+            <w:pPr>
+              <w:spacing w:after="0" w:line="240" w:lineRule="auto"/>
+              <w:rPr>
+                <w:sz w:val="16"/>
+                <w:szCs w:val="16"/>
+                <w:lang w:val="en-US"/>
+              </w:rPr>
+            </w:pPr>
+            <w:r>
+              <w:rPr>
+                <w:sz w:val="16"/>
+                <w:szCs w:val="16"/>
+                <w:lang w:val="en-US"/>
+              </w:rPr>
+              <w:t>1</w:t>
+            </w:r>
+          </w:p>
+        </w:tc>
+        <w:tc>
+          <w:tcPr>
+            <w:tcW w:w="1526" w:type="dxa"/>
+            <w:shd w:val="clear" w:color="auto" w:fill="auto"/>
+          </w:tcPr>
+          <w:p>
+            <w:pPr>
+              <w:spacing w:after="0" w:line="240" w:lineRule="auto"/>
+              <w:rPr>
+                <w:sz w:val="16"/>
+                <w:szCs w:val="16"/>
+                <w:lang w:val="en-US"/>
+              </w:rPr>
+            </w:pPr>
+            <w:r>
+              <w:rPr>
+                <w:sz w:val="16"/>
+                <w:szCs w:val="16"/>
+                <w:lang w:val="en-US"/>
+              </w:rPr>
+              <w:t>WINGULL</w:t>
+            </w:r>
+          </w:p>
+        </w:tc>
+        <w:tc>
+          <w:tcPr>
+            <w:tcW w:w="1291" w:type="dxa"/>
+            <w:shd w:val="clear" w:color="auto" w:fill="auto"/>
+          </w:tcPr>
+          <w:p>
+            <w:pPr>
+              <w:spacing w:after="0" w:line="240" w:lineRule="auto"/>
+              <w:rPr>
+                <w:sz w:val="16"/>
+                <w:szCs w:val="16"/>
+                <w:lang w:val="en-US"/>
+              </w:rPr>
+            </w:pPr>
+            <w:r>
+              <w:rPr>
+                <w:sz w:val="16"/>
+                <w:szCs w:val="16"/>
+                <w:lang w:val="en-US"/>
+              </w:rPr>
+              <w:t>4/4</w:t>
+            </w:r>
+          </w:p>
+        </w:tc>
+        <w:tc>
+          <w:tcPr>
+            <w:tcW w:w="2995" w:type="dxa"/>
             <w:shd w:val="clear" w:color="auto" w:fill="auto"/>
           </w:tcPr>
           <w:p>
@@ -11682,7 +13702,7 @@
   <w:style w:type="paragraph" w:default="1" w:styleId="Normal">
     <w:name w:val="Normal"/>
     <w:qFormat/>
-    <w:rsid w:val="00795145"/>
+    <w:rsid w:val="00117383"/>
     <w:pPr>
       <w:spacing w:after="160" w:line="259" w:lineRule="auto"/>
     </w:pPr>

</xml_diff>